<commit_message>
.docx guide first draft completed
</commit_message>
<xml_diff>
--- a/SimplestMapProduction/Guide to Simple Map Production.docx
+++ b/SimplestMapProduction/Guide to Simple Map Production.docx
@@ -93,7 +93,17 @@
                         <w:sz w:val="56"/>
                         <w:szCs w:val="72"/>
                       </w:rPr>
-                      <w:t>BaSIC MAP PRODUCTION</w:t>
+                      <w:t>SIMPLE</w:t>
+                    </w:r>
+                    <w:r>
+                      <w:rPr>
+                        <w:b/>
+                        <w:bCs/>
+                        <w:caps/>
+                        <w:sz w:val="56"/>
+                        <w:szCs w:val="72"/>
+                      </w:rPr>
+                      <w:t xml:space="preserve"> MAP PRODUCTION</w:t>
                     </w:r>
                   </w:sdtContent>
                 </w:sdt>
@@ -199,6 +209,8 @@
           <w:r>
             <w:t>Table of Contents</w:t>
           </w:r>
+          <w:bookmarkStart w:id="0" w:name="_GoBack"/>
+          <w:bookmarkEnd w:id="0"/>
         </w:p>
         <w:p>
           <w:pPr>
@@ -220,7 +232,7 @@
           <w:r>
             <w:fldChar w:fldCharType="separate"/>
           </w:r>
-          <w:hyperlink w:anchor="_Toc366835549" w:history="1">
+          <w:hyperlink w:anchor="_Toc367176050" w:history="1">
             <w:r>
               <w:rPr>
                 <w:rStyle w:val="Hyperlink"/>
@@ -247,7 +259,7 @@
                 <w:noProof/>
                 <w:webHidden/>
               </w:rPr>
-              <w:instrText xml:space="preserve"> PAGEREF _Toc366835549 \h </w:instrText>
+              <w:instrText xml:space="preserve"> PAGEREF _Toc367176050 \h </w:instrText>
             </w:r>
             <w:r>
               <w:rPr>
@@ -289,7 +301,7 @@
               <w:noProof/>
             </w:rPr>
           </w:pPr>
-          <w:hyperlink w:anchor="_Toc366835550" w:history="1">
+          <w:hyperlink w:anchor="_Toc367176051" w:history="1">
             <w:r>
               <w:rPr>
                 <w:rStyle w:val="Hyperlink"/>
@@ -316,7 +328,7 @@
                 <w:noProof/>
                 <w:webHidden/>
               </w:rPr>
-              <w:instrText xml:space="preserve"> PAGEREF _Toc366835550 \h </w:instrText>
+              <w:instrText xml:space="preserve"> PAGEREF _Toc367176051 \h </w:instrText>
             </w:r>
             <w:r>
               <w:rPr>
@@ -358,7 +370,7 @@
               <w:noProof/>
             </w:rPr>
           </w:pPr>
-          <w:hyperlink w:anchor="_Toc366835551" w:history="1">
+          <w:hyperlink w:anchor="_Toc367176052" w:history="1">
             <w:r>
               <w:rPr>
                 <w:rStyle w:val="Hyperlink"/>
@@ -385,7 +397,7 @@
                 <w:noProof/>
                 <w:webHidden/>
               </w:rPr>
-              <w:instrText xml:space="preserve"> PAGEREF _Toc366835551 \h </w:instrText>
+              <w:instrText xml:space="preserve"> PAGEREF _Toc367176052 \h </w:instrText>
             </w:r>
             <w:r>
               <w:rPr>
@@ -427,7 +439,7 @@
               <w:noProof/>
             </w:rPr>
           </w:pPr>
-          <w:hyperlink w:anchor="_Toc366835552" w:history="1">
+          <w:hyperlink w:anchor="_Toc367176053" w:history="1">
             <w:r>
               <w:rPr>
                 <w:rStyle w:val="Hyperlink"/>
@@ -454,7 +466,7 @@
                 <w:noProof/>
                 <w:webHidden/>
               </w:rPr>
-              <w:instrText xml:space="preserve"> PAGEREF _Toc366835552 \h </w:instrText>
+              <w:instrText xml:space="preserve"> PAGEREF _Toc367176053 \h </w:instrText>
             </w:r>
             <w:r>
               <w:rPr>
@@ -496,7 +508,7 @@
               <w:noProof/>
             </w:rPr>
           </w:pPr>
-          <w:hyperlink w:anchor="_Toc366835553" w:history="1">
+          <w:hyperlink w:anchor="_Toc367176054" w:history="1">
             <w:r>
               <w:rPr>
                 <w:rStyle w:val="Hyperlink"/>
@@ -523,7 +535,7 @@
                 <w:noProof/>
                 <w:webHidden/>
               </w:rPr>
-              <w:instrText xml:space="preserve"> PAGEREF _Toc366835553 \h </w:instrText>
+              <w:instrText xml:space="preserve"> PAGEREF _Toc367176054 \h </w:instrText>
             </w:r>
             <w:r>
               <w:rPr>
@@ -565,7 +577,7 @@
               <w:noProof/>
             </w:rPr>
           </w:pPr>
-          <w:hyperlink w:anchor="_Toc366835554" w:history="1">
+          <w:hyperlink w:anchor="_Toc367176055" w:history="1">
             <w:r>
               <w:rPr>
                 <w:rStyle w:val="Hyperlink"/>
@@ -592,7 +604,7 @@
                 <w:noProof/>
                 <w:webHidden/>
               </w:rPr>
-              <w:instrText xml:space="preserve"> PAGEREF _Toc366835554 \h </w:instrText>
+              <w:instrText xml:space="preserve"> PAGEREF _Toc367176055 \h </w:instrText>
             </w:r>
             <w:r>
               <w:rPr>
@@ -634,13 +646,13 @@
               <w:noProof/>
             </w:rPr>
           </w:pPr>
-          <w:hyperlink w:anchor="_Toc366835555" w:history="1">
+          <w:hyperlink w:anchor="_Toc367176056" w:history="1">
             <w:r>
               <w:rPr>
                 <w:rStyle w:val="Hyperlink"/>
                 <w:noProof/>
               </w:rPr>
-              <w:t>Viewing Data on geojson.io</w:t>
+              <w:t>Using geojson.io</w:t>
             </w:r>
             <w:r>
               <w:rPr>
@@ -661,7 +673,7 @@
                 <w:noProof/>
                 <w:webHidden/>
               </w:rPr>
-              <w:instrText xml:space="preserve"> PAGEREF _Toc366835555 \h </w:instrText>
+              <w:instrText xml:space="preserve"> PAGEREF _Toc367176056 \h </w:instrText>
             </w:r>
             <w:r>
               <w:rPr>
@@ -682,6 +694,144 @@
                 <w:webHidden/>
               </w:rPr>
               <w:t>3</w:t>
+            </w:r>
+            <w:r>
+              <w:rPr>
+                <w:noProof/>
+                <w:webHidden/>
+              </w:rPr>
+              <w:fldChar w:fldCharType="end"/>
+            </w:r>
+          </w:hyperlink>
+        </w:p>
+        <w:p>
+          <w:pPr>
+            <w:pStyle w:val="TOC2"/>
+            <w:tabs>
+              <w:tab w:val="right" w:leader="dot" w:pos="9350"/>
+            </w:tabs>
+            <w:rPr>
+              <w:rFonts w:eastAsiaTheme="minorEastAsia"/>
+              <w:noProof/>
+            </w:rPr>
+          </w:pPr>
+          <w:hyperlink w:anchor="_Toc367176057" w:history="1">
+            <w:r>
+              <w:rPr>
+                <w:rStyle w:val="Hyperlink"/>
+                <w:noProof/>
+              </w:rPr>
+              <w:t>Viewing Data</w:t>
+            </w:r>
+            <w:r>
+              <w:rPr>
+                <w:noProof/>
+                <w:webHidden/>
+              </w:rPr>
+              <w:tab/>
+            </w:r>
+            <w:r>
+              <w:rPr>
+                <w:noProof/>
+                <w:webHidden/>
+              </w:rPr>
+              <w:fldChar w:fldCharType="begin"/>
+            </w:r>
+            <w:r>
+              <w:rPr>
+                <w:noProof/>
+                <w:webHidden/>
+              </w:rPr>
+              <w:instrText xml:space="preserve"> PAGEREF _Toc367176057 \h </w:instrText>
+            </w:r>
+            <w:r>
+              <w:rPr>
+                <w:noProof/>
+                <w:webHidden/>
+              </w:rPr>
+            </w:r>
+            <w:r>
+              <w:rPr>
+                <w:noProof/>
+                <w:webHidden/>
+              </w:rPr>
+              <w:fldChar w:fldCharType="separate"/>
+            </w:r>
+            <w:r>
+              <w:rPr>
+                <w:noProof/>
+                <w:webHidden/>
+              </w:rPr>
+              <w:t>3</w:t>
+            </w:r>
+            <w:r>
+              <w:rPr>
+                <w:noProof/>
+                <w:webHidden/>
+              </w:rPr>
+              <w:fldChar w:fldCharType="end"/>
+            </w:r>
+          </w:hyperlink>
+        </w:p>
+        <w:p>
+          <w:pPr>
+            <w:pStyle w:val="TOC2"/>
+            <w:tabs>
+              <w:tab w:val="right" w:leader="dot" w:pos="9350"/>
+            </w:tabs>
+            <w:rPr>
+              <w:rFonts w:eastAsiaTheme="minorEastAsia"/>
+              <w:noProof/>
+            </w:rPr>
+          </w:pPr>
+          <w:hyperlink w:anchor="_Toc367176058" w:history="1">
+            <w:r>
+              <w:rPr>
+                <w:rStyle w:val="Hyperlink"/>
+                <w:noProof/>
+              </w:rPr>
+              <w:t>Taking a Screen Grab</w:t>
+            </w:r>
+            <w:r>
+              <w:rPr>
+                <w:noProof/>
+                <w:webHidden/>
+              </w:rPr>
+              <w:tab/>
+            </w:r>
+            <w:r>
+              <w:rPr>
+                <w:noProof/>
+                <w:webHidden/>
+              </w:rPr>
+              <w:fldChar w:fldCharType="begin"/>
+            </w:r>
+            <w:r>
+              <w:rPr>
+                <w:noProof/>
+                <w:webHidden/>
+              </w:rPr>
+              <w:instrText xml:space="preserve"> PAGEREF _Toc367176058 \h </w:instrText>
+            </w:r>
+            <w:r>
+              <w:rPr>
+                <w:noProof/>
+                <w:webHidden/>
+              </w:rPr>
+            </w:r>
+            <w:r>
+              <w:rPr>
+                <w:noProof/>
+                <w:webHidden/>
+              </w:rPr>
+              <w:fldChar w:fldCharType="separate"/>
+            </w:r>
+            <w:r>
+              <w:rPr>
+                <w:noProof/>
+                <w:webHidden/>
+              </w:rPr>
+              <w:t>5</w:t>
             </w:r>
             <w:r>
               <w:rPr>
@@ -703,13 +853,13 @@
               <w:noProof/>
             </w:rPr>
           </w:pPr>
-          <w:hyperlink w:anchor="_Toc366835556" w:history="1">
+          <w:hyperlink w:anchor="_Toc367176059" w:history="1">
             <w:r>
               <w:rPr>
                 <w:rStyle w:val="Hyperlink"/>
                 <w:noProof/>
               </w:rPr>
-              <w:t>Taking a Screen Grab in geojson.io</w:t>
+              <w:t>Making a Map in Inkscape</w:t>
             </w:r>
             <w:r>
               <w:rPr>
@@ -730,7 +880,7 @@
                 <w:noProof/>
                 <w:webHidden/>
               </w:rPr>
-              <w:instrText xml:space="preserve"> PAGEREF _Toc366835556 \h </w:instrText>
+              <w:instrText xml:space="preserve"> PAGEREF _Toc367176059 \h </w:instrText>
             </w:r>
             <w:r>
               <w:rPr>
@@ -750,7 +900,628 @@
                 <w:noProof/>
                 <w:webHidden/>
               </w:rPr>
-              <w:t>5</w:t>
+              <w:t>6</w:t>
+            </w:r>
+            <w:r>
+              <w:rPr>
+                <w:noProof/>
+                <w:webHidden/>
+              </w:rPr>
+              <w:fldChar w:fldCharType="end"/>
+            </w:r>
+          </w:hyperlink>
+        </w:p>
+        <w:p>
+          <w:pPr>
+            <w:pStyle w:val="TOC2"/>
+            <w:tabs>
+              <w:tab w:val="right" w:leader="dot" w:pos="9350"/>
+            </w:tabs>
+            <w:rPr>
+              <w:rFonts w:eastAsiaTheme="minorEastAsia"/>
+              <w:noProof/>
+            </w:rPr>
+          </w:pPr>
+          <w:hyperlink w:anchor="_Toc367176060" w:history="1">
+            <w:r>
+              <w:rPr>
+                <w:rStyle w:val="Hyperlink"/>
+                <w:noProof/>
+              </w:rPr>
+              <w:t>Set Document Properties</w:t>
+            </w:r>
+            <w:r>
+              <w:rPr>
+                <w:noProof/>
+                <w:webHidden/>
+              </w:rPr>
+              <w:tab/>
+            </w:r>
+            <w:r>
+              <w:rPr>
+                <w:noProof/>
+                <w:webHidden/>
+              </w:rPr>
+              <w:fldChar w:fldCharType="begin"/>
+            </w:r>
+            <w:r>
+              <w:rPr>
+                <w:noProof/>
+                <w:webHidden/>
+              </w:rPr>
+              <w:instrText xml:space="preserve"> PAGEREF _Toc367176060 \h </w:instrText>
+            </w:r>
+            <w:r>
+              <w:rPr>
+                <w:noProof/>
+                <w:webHidden/>
+              </w:rPr>
+            </w:r>
+            <w:r>
+              <w:rPr>
+                <w:noProof/>
+                <w:webHidden/>
+              </w:rPr>
+              <w:fldChar w:fldCharType="separate"/>
+            </w:r>
+            <w:r>
+              <w:rPr>
+                <w:noProof/>
+                <w:webHidden/>
+              </w:rPr>
+              <w:t>6</w:t>
+            </w:r>
+            <w:r>
+              <w:rPr>
+                <w:noProof/>
+                <w:webHidden/>
+              </w:rPr>
+              <w:fldChar w:fldCharType="end"/>
+            </w:r>
+          </w:hyperlink>
+        </w:p>
+        <w:p>
+          <w:pPr>
+            <w:pStyle w:val="TOC2"/>
+            <w:tabs>
+              <w:tab w:val="right" w:leader="dot" w:pos="9350"/>
+            </w:tabs>
+            <w:rPr>
+              <w:rFonts w:eastAsiaTheme="minorEastAsia"/>
+              <w:noProof/>
+            </w:rPr>
+          </w:pPr>
+          <w:hyperlink w:anchor="_Toc367176061" w:history="1">
+            <w:r>
+              <w:rPr>
+                <w:rStyle w:val="Hyperlink"/>
+                <w:noProof/>
+              </w:rPr>
+              <w:t>Paste, Crop, and Resize Your Screen Grab</w:t>
+            </w:r>
+            <w:r>
+              <w:rPr>
+                <w:noProof/>
+                <w:webHidden/>
+              </w:rPr>
+              <w:tab/>
+            </w:r>
+            <w:r>
+              <w:rPr>
+                <w:noProof/>
+                <w:webHidden/>
+              </w:rPr>
+              <w:fldChar w:fldCharType="begin"/>
+            </w:r>
+            <w:r>
+              <w:rPr>
+                <w:noProof/>
+                <w:webHidden/>
+              </w:rPr>
+              <w:instrText xml:space="preserve"> PAGEREF _Toc367176061 \h </w:instrText>
+            </w:r>
+            <w:r>
+              <w:rPr>
+                <w:noProof/>
+                <w:webHidden/>
+              </w:rPr>
+            </w:r>
+            <w:r>
+              <w:rPr>
+                <w:noProof/>
+                <w:webHidden/>
+              </w:rPr>
+              <w:fldChar w:fldCharType="separate"/>
+            </w:r>
+            <w:r>
+              <w:rPr>
+                <w:noProof/>
+                <w:webHidden/>
+              </w:rPr>
+              <w:t>7</w:t>
+            </w:r>
+            <w:r>
+              <w:rPr>
+                <w:noProof/>
+                <w:webHidden/>
+              </w:rPr>
+              <w:fldChar w:fldCharType="end"/>
+            </w:r>
+          </w:hyperlink>
+        </w:p>
+        <w:p>
+          <w:pPr>
+            <w:pStyle w:val="TOC2"/>
+            <w:tabs>
+              <w:tab w:val="right" w:leader="dot" w:pos="9350"/>
+            </w:tabs>
+            <w:rPr>
+              <w:rFonts w:eastAsiaTheme="minorEastAsia"/>
+              <w:noProof/>
+            </w:rPr>
+          </w:pPr>
+          <w:hyperlink w:anchor="_Toc367176062" w:history="1">
+            <w:r>
+              <w:rPr>
+                <w:rStyle w:val="Hyperlink"/>
+                <w:noProof/>
+              </w:rPr>
+              <w:t>Adding a Title and Text</w:t>
+            </w:r>
+            <w:r>
+              <w:rPr>
+                <w:noProof/>
+                <w:webHidden/>
+              </w:rPr>
+              <w:tab/>
+            </w:r>
+            <w:r>
+              <w:rPr>
+                <w:noProof/>
+                <w:webHidden/>
+              </w:rPr>
+              <w:fldChar w:fldCharType="begin"/>
+            </w:r>
+            <w:r>
+              <w:rPr>
+                <w:noProof/>
+                <w:webHidden/>
+              </w:rPr>
+              <w:instrText xml:space="preserve"> PAGEREF _Toc367176062 \h </w:instrText>
+            </w:r>
+            <w:r>
+              <w:rPr>
+                <w:noProof/>
+                <w:webHidden/>
+              </w:rPr>
+            </w:r>
+            <w:r>
+              <w:rPr>
+                <w:noProof/>
+                <w:webHidden/>
+              </w:rPr>
+              <w:fldChar w:fldCharType="separate"/>
+            </w:r>
+            <w:r>
+              <w:rPr>
+                <w:noProof/>
+                <w:webHidden/>
+              </w:rPr>
+              <w:t>10</w:t>
+            </w:r>
+            <w:r>
+              <w:rPr>
+                <w:noProof/>
+                <w:webHidden/>
+              </w:rPr>
+              <w:fldChar w:fldCharType="end"/>
+            </w:r>
+          </w:hyperlink>
+        </w:p>
+        <w:p>
+          <w:pPr>
+            <w:pStyle w:val="TOC2"/>
+            <w:tabs>
+              <w:tab w:val="right" w:leader="dot" w:pos="9350"/>
+            </w:tabs>
+            <w:rPr>
+              <w:rFonts w:eastAsiaTheme="minorEastAsia"/>
+              <w:noProof/>
+            </w:rPr>
+          </w:pPr>
+          <w:hyperlink w:anchor="_Toc367176063" w:history="1">
+            <w:r>
+              <w:rPr>
+                <w:rStyle w:val="Hyperlink"/>
+                <w:noProof/>
+              </w:rPr>
+              <w:t>Adding a Legend</w:t>
+            </w:r>
+            <w:r>
+              <w:rPr>
+                <w:noProof/>
+                <w:webHidden/>
+              </w:rPr>
+              <w:tab/>
+            </w:r>
+            <w:r>
+              <w:rPr>
+                <w:noProof/>
+                <w:webHidden/>
+              </w:rPr>
+              <w:fldChar w:fldCharType="begin"/>
+            </w:r>
+            <w:r>
+              <w:rPr>
+                <w:noProof/>
+                <w:webHidden/>
+              </w:rPr>
+              <w:instrText xml:space="preserve"> PAGEREF _Toc367176063 \h </w:instrText>
+            </w:r>
+            <w:r>
+              <w:rPr>
+                <w:noProof/>
+                <w:webHidden/>
+              </w:rPr>
+            </w:r>
+            <w:r>
+              <w:rPr>
+                <w:noProof/>
+                <w:webHidden/>
+              </w:rPr>
+              <w:fldChar w:fldCharType="separate"/>
+            </w:r>
+            <w:r>
+              <w:rPr>
+                <w:noProof/>
+                <w:webHidden/>
+              </w:rPr>
+              <w:t>10</w:t>
+            </w:r>
+            <w:r>
+              <w:rPr>
+                <w:noProof/>
+                <w:webHidden/>
+              </w:rPr>
+              <w:fldChar w:fldCharType="end"/>
+            </w:r>
+          </w:hyperlink>
+        </w:p>
+        <w:p>
+          <w:pPr>
+            <w:pStyle w:val="TOC2"/>
+            <w:tabs>
+              <w:tab w:val="right" w:leader="dot" w:pos="9350"/>
+            </w:tabs>
+            <w:rPr>
+              <w:rFonts w:eastAsiaTheme="minorEastAsia"/>
+              <w:noProof/>
+            </w:rPr>
+          </w:pPr>
+          <w:hyperlink w:anchor="_Toc367176064" w:history="1">
+            <w:r>
+              <w:rPr>
+                <w:rStyle w:val="Hyperlink"/>
+                <w:noProof/>
+              </w:rPr>
+              <w:t>Adding Custom Icons</w:t>
+            </w:r>
+            <w:r>
+              <w:rPr>
+                <w:noProof/>
+                <w:webHidden/>
+              </w:rPr>
+              <w:tab/>
+            </w:r>
+            <w:r>
+              <w:rPr>
+                <w:noProof/>
+                <w:webHidden/>
+              </w:rPr>
+              <w:fldChar w:fldCharType="begin"/>
+            </w:r>
+            <w:r>
+              <w:rPr>
+                <w:noProof/>
+                <w:webHidden/>
+              </w:rPr>
+              <w:instrText xml:space="preserve"> PAGEREF _Toc367176064 \h </w:instrText>
+            </w:r>
+            <w:r>
+              <w:rPr>
+                <w:noProof/>
+                <w:webHidden/>
+              </w:rPr>
+            </w:r>
+            <w:r>
+              <w:rPr>
+                <w:noProof/>
+                <w:webHidden/>
+              </w:rPr>
+              <w:fldChar w:fldCharType="separate"/>
+            </w:r>
+            <w:r>
+              <w:rPr>
+                <w:noProof/>
+                <w:webHidden/>
+              </w:rPr>
+              <w:t>10</w:t>
+            </w:r>
+            <w:r>
+              <w:rPr>
+                <w:noProof/>
+                <w:webHidden/>
+              </w:rPr>
+              <w:fldChar w:fldCharType="end"/>
+            </w:r>
+          </w:hyperlink>
+        </w:p>
+        <w:p>
+          <w:pPr>
+            <w:pStyle w:val="TOC2"/>
+            <w:tabs>
+              <w:tab w:val="right" w:leader="dot" w:pos="9350"/>
+            </w:tabs>
+            <w:rPr>
+              <w:rFonts w:eastAsiaTheme="minorEastAsia"/>
+              <w:noProof/>
+            </w:rPr>
+          </w:pPr>
+          <w:hyperlink w:anchor="_Toc367176065" w:history="1">
+            <w:r>
+              <w:rPr>
+                <w:rStyle w:val="Hyperlink"/>
+                <w:noProof/>
+              </w:rPr>
+              <w:t>Adding Lines (North Arrow, Leader Lines, Arrows, Horizontal Rules)</w:t>
+            </w:r>
+            <w:r>
+              <w:rPr>
+                <w:noProof/>
+                <w:webHidden/>
+              </w:rPr>
+              <w:tab/>
+            </w:r>
+            <w:r>
+              <w:rPr>
+                <w:noProof/>
+                <w:webHidden/>
+              </w:rPr>
+              <w:fldChar w:fldCharType="begin"/>
+            </w:r>
+            <w:r>
+              <w:rPr>
+                <w:noProof/>
+                <w:webHidden/>
+              </w:rPr>
+              <w:instrText xml:space="preserve"> PAGEREF _Toc367176065 \h </w:instrText>
+            </w:r>
+            <w:r>
+              <w:rPr>
+                <w:noProof/>
+                <w:webHidden/>
+              </w:rPr>
+            </w:r>
+            <w:r>
+              <w:rPr>
+                <w:noProof/>
+                <w:webHidden/>
+              </w:rPr>
+              <w:fldChar w:fldCharType="separate"/>
+            </w:r>
+            <w:r>
+              <w:rPr>
+                <w:noProof/>
+                <w:webHidden/>
+              </w:rPr>
+              <w:t>11</w:t>
+            </w:r>
+            <w:r>
+              <w:rPr>
+                <w:noProof/>
+                <w:webHidden/>
+              </w:rPr>
+              <w:fldChar w:fldCharType="end"/>
+            </w:r>
+          </w:hyperlink>
+        </w:p>
+        <w:p>
+          <w:pPr>
+            <w:pStyle w:val="TOC2"/>
+            <w:tabs>
+              <w:tab w:val="right" w:leader="dot" w:pos="9350"/>
+            </w:tabs>
+            <w:rPr>
+              <w:rFonts w:eastAsiaTheme="minorEastAsia"/>
+              <w:noProof/>
+            </w:rPr>
+          </w:pPr>
+          <w:hyperlink w:anchor="_Toc367176066" w:history="1">
+            <w:r>
+              <w:rPr>
+                <w:rStyle w:val="Hyperlink"/>
+                <w:noProof/>
+              </w:rPr>
+              <w:t>Adjusting Transparency</w:t>
+            </w:r>
+            <w:r>
+              <w:rPr>
+                <w:noProof/>
+                <w:webHidden/>
+              </w:rPr>
+              <w:tab/>
+            </w:r>
+            <w:r>
+              <w:rPr>
+                <w:noProof/>
+                <w:webHidden/>
+              </w:rPr>
+              <w:fldChar w:fldCharType="begin"/>
+            </w:r>
+            <w:r>
+              <w:rPr>
+                <w:noProof/>
+                <w:webHidden/>
+              </w:rPr>
+              <w:instrText xml:space="preserve"> PAGEREF _Toc367176066 \h </w:instrText>
+            </w:r>
+            <w:r>
+              <w:rPr>
+                <w:noProof/>
+                <w:webHidden/>
+              </w:rPr>
+            </w:r>
+            <w:r>
+              <w:rPr>
+                <w:noProof/>
+                <w:webHidden/>
+              </w:rPr>
+              <w:fldChar w:fldCharType="separate"/>
+            </w:r>
+            <w:r>
+              <w:rPr>
+                <w:noProof/>
+                <w:webHidden/>
+              </w:rPr>
+              <w:t>11</w:t>
+            </w:r>
+            <w:r>
+              <w:rPr>
+                <w:noProof/>
+                <w:webHidden/>
+              </w:rPr>
+              <w:fldChar w:fldCharType="end"/>
+            </w:r>
+          </w:hyperlink>
+        </w:p>
+        <w:p>
+          <w:pPr>
+            <w:pStyle w:val="TOC2"/>
+            <w:tabs>
+              <w:tab w:val="right" w:leader="dot" w:pos="9350"/>
+            </w:tabs>
+            <w:rPr>
+              <w:rFonts w:eastAsiaTheme="minorEastAsia"/>
+              <w:noProof/>
+            </w:rPr>
+          </w:pPr>
+          <w:hyperlink w:anchor="_Toc367176067" w:history="1">
+            <w:r>
+              <w:rPr>
+                <w:rStyle w:val="Hyperlink"/>
+                <w:noProof/>
+              </w:rPr>
+              <w:t>Additional Information to Add</w:t>
+            </w:r>
+            <w:r>
+              <w:rPr>
+                <w:noProof/>
+                <w:webHidden/>
+              </w:rPr>
+              <w:tab/>
+            </w:r>
+            <w:r>
+              <w:rPr>
+                <w:noProof/>
+                <w:webHidden/>
+              </w:rPr>
+              <w:fldChar w:fldCharType="begin"/>
+            </w:r>
+            <w:r>
+              <w:rPr>
+                <w:noProof/>
+                <w:webHidden/>
+              </w:rPr>
+              <w:instrText xml:space="preserve"> PAGEREF _Toc367176067 \h </w:instrText>
+            </w:r>
+            <w:r>
+              <w:rPr>
+                <w:noProof/>
+                <w:webHidden/>
+              </w:rPr>
+            </w:r>
+            <w:r>
+              <w:rPr>
+                <w:noProof/>
+                <w:webHidden/>
+              </w:rPr>
+              <w:fldChar w:fldCharType="separate"/>
+            </w:r>
+            <w:r>
+              <w:rPr>
+                <w:noProof/>
+                <w:webHidden/>
+              </w:rPr>
+              <w:t>12</w:t>
+            </w:r>
+            <w:r>
+              <w:rPr>
+                <w:noProof/>
+                <w:webHidden/>
+              </w:rPr>
+              <w:fldChar w:fldCharType="end"/>
+            </w:r>
+          </w:hyperlink>
+        </w:p>
+        <w:p>
+          <w:pPr>
+            <w:pStyle w:val="TOC2"/>
+            <w:tabs>
+              <w:tab w:val="right" w:leader="dot" w:pos="9350"/>
+            </w:tabs>
+            <w:rPr>
+              <w:rFonts w:eastAsiaTheme="minorEastAsia"/>
+              <w:noProof/>
+            </w:rPr>
+          </w:pPr>
+          <w:hyperlink w:anchor="_Toc367176068" w:history="1">
+            <w:r>
+              <w:rPr>
+                <w:rStyle w:val="Hyperlink"/>
+                <w:noProof/>
+              </w:rPr>
+              <w:t>Saving and Exporting Your Map</w:t>
+            </w:r>
+            <w:r>
+              <w:rPr>
+                <w:noProof/>
+                <w:webHidden/>
+              </w:rPr>
+              <w:tab/>
+            </w:r>
+            <w:r>
+              <w:rPr>
+                <w:noProof/>
+                <w:webHidden/>
+              </w:rPr>
+              <w:fldChar w:fldCharType="begin"/>
+            </w:r>
+            <w:r>
+              <w:rPr>
+                <w:noProof/>
+                <w:webHidden/>
+              </w:rPr>
+              <w:instrText xml:space="preserve"> PAGEREF _Toc367176068 \h </w:instrText>
+            </w:r>
+            <w:r>
+              <w:rPr>
+                <w:noProof/>
+                <w:webHidden/>
+              </w:rPr>
+            </w:r>
+            <w:r>
+              <w:rPr>
+                <w:noProof/>
+                <w:webHidden/>
+              </w:rPr>
+              <w:fldChar w:fldCharType="separate"/>
+            </w:r>
+            <w:r>
+              <w:rPr>
+                <w:noProof/>
+                <w:webHidden/>
+              </w:rPr>
+              <w:t>12</w:t>
             </w:r>
             <w:r>
               <w:rPr>
@@ -772,13 +1543,13 @@
               <w:noProof/>
             </w:rPr>
           </w:pPr>
-          <w:hyperlink w:anchor="_Toc366835557" w:history="1">
+          <w:hyperlink w:anchor="_Toc367176069" w:history="1">
             <w:r>
               <w:rPr>
                 <w:rStyle w:val="Hyperlink"/>
                 <w:noProof/>
               </w:rPr>
-              <w:t>Making a Map in Inkscape</w:t>
+              <w:t>Example Map</w:t>
             </w:r>
             <w:r>
               <w:rPr>
@@ -799,7 +1570,7 @@
                 <w:noProof/>
                 <w:webHidden/>
               </w:rPr>
-              <w:instrText xml:space="preserve"> PAGEREF _Toc366835557 \h </w:instrText>
+              <w:instrText xml:space="preserve"> PAGEREF _Toc367176069 \h </w:instrText>
             </w:r>
             <w:r>
               <w:rPr>
@@ -819,214 +1590,7 @@
                 <w:noProof/>
                 <w:webHidden/>
               </w:rPr>
-              <w:t>6</w:t>
-            </w:r>
-            <w:r>
-              <w:rPr>
-                <w:noProof/>
-                <w:webHidden/>
-              </w:rPr>
-              <w:fldChar w:fldCharType="end"/>
-            </w:r>
-          </w:hyperlink>
-        </w:p>
-        <w:p>
-          <w:pPr>
-            <w:pStyle w:val="TOC2"/>
-            <w:tabs>
-              <w:tab w:val="right" w:leader="dot" w:pos="9350"/>
-            </w:tabs>
-            <w:rPr>
-              <w:rFonts w:eastAsiaTheme="minorEastAsia"/>
-              <w:noProof/>
-            </w:rPr>
-          </w:pPr>
-          <w:hyperlink w:anchor="_Toc366835558" w:history="1">
-            <w:r>
-              <w:rPr>
-                <w:rStyle w:val="Hyperlink"/>
-                <w:noProof/>
-              </w:rPr>
-              <w:t>Set Document Properties</w:t>
-            </w:r>
-            <w:r>
-              <w:rPr>
-                <w:noProof/>
-                <w:webHidden/>
-              </w:rPr>
-              <w:tab/>
-            </w:r>
-            <w:r>
-              <w:rPr>
-                <w:noProof/>
-                <w:webHidden/>
-              </w:rPr>
-              <w:fldChar w:fldCharType="begin"/>
-            </w:r>
-            <w:r>
-              <w:rPr>
-                <w:noProof/>
-                <w:webHidden/>
-              </w:rPr>
-              <w:instrText xml:space="preserve"> PAGEREF _Toc366835558 \h </w:instrText>
-            </w:r>
-            <w:r>
-              <w:rPr>
-                <w:noProof/>
-                <w:webHidden/>
-              </w:rPr>
-            </w:r>
-            <w:r>
-              <w:rPr>
-                <w:noProof/>
-                <w:webHidden/>
-              </w:rPr>
-              <w:fldChar w:fldCharType="separate"/>
-            </w:r>
-            <w:r>
-              <w:rPr>
-                <w:noProof/>
-                <w:webHidden/>
-              </w:rPr>
-              <w:t>6</w:t>
-            </w:r>
-            <w:r>
-              <w:rPr>
-                <w:noProof/>
-                <w:webHidden/>
-              </w:rPr>
-              <w:fldChar w:fldCharType="end"/>
-            </w:r>
-          </w:hyperlink>
-        </w:p>
-        <w:p>
-          <w:pPr>
-            <w:pStyle w:val="TOC2"/>
-            <w:tabs>
-              <w:tab w:val="right" w:leader="dot" w:pos="9350"/>
-            </w:tabs>
-            <w:rPr>
-              <w:rFonts w:eastAsiaTheme="minorEastAsia"/>
-              <w:noProof/>
-            </w:rPr>
-          </w:pPr>
-          <w:hyperlink w:anchor="_Toc366835559" w:history="1">
-            <w:r>
-              <w:rPr>
-                <w:rStyle w:val="Hyperlink"/>
-                <w:noProof/>
-              </w:rPr>
-              <w:t>Paste, Crop, and Resize Your Screen Grab</w:t>
-            </w:r>
-            <w:r>
-              <w:rPr>
-                <w:noProof/>
-                <w:webHidden/>
-              </w:rPr>
-              <w:tab/>
-            </w:r>
-            <w:r>
-              <w:rPr>
-                <w:noProof/>
-                <w:webHidden/>
-              </w:rPr>
-              <w:fldChar w:fldCharType="begin"/>
-            </w:r>
-            <w:r>
-              <w:rPr>
-                <w:noProof/>
-                <w:webHidden/>
-              </w:rPr>
-              <w:instrText xml:space="preserve"> PAGEREF _Toc366835559 \h </w:instrText>
-            </w:r>
-            <w:r>
-              <w:rPr>
-                <w:noProof/>
-                <w:webHidden/>
-              </w:rPr>
-            </w:r>
-            <w:r>
-              <w:rPr>
-                <w:noProof/>
-                <w:webHidden/>
-              </w:rPr>
-              <w:fldChar w:fldCharType="separate"/>
-            </w:r>
-            <w:r>
-              <w:rPr>
-                <w:noProof/>
-                <w:webHidden/>
-              </w:rPr>
-              <w:t>7</w:t>
-            </w:r>
-            <w:r>
-              <w:rPr>
-                <w:noProof/>
-                <w:webHidden/>
-              </w:rPr>
-              <w:fldChar w:fldCharType="end"/>
-            </w:r>
-          </w:hyperlink>
-        </w:p>
-        <w:p>
-          <w:pPr>
-            <w:pStyle w:val="TOC2"/>
-            <w:tabs>
-              <w:tab w:val="right" w:leader="dot" w:pos="9350"/>
-            </w:tabs>
-            <w:rPr>
-              <w:rFonts w:eastAsiaTheme="minorEastAsia"/>
-              <w:noProof/>
-            </w:rPr>
-          </w:pPr>
-          <w:hyperlink w:anchor="_Toc366835560" w:history="1">
-            <w:r>
-              <w:rPr>
-                <w:rStyle w:val="Hyperlink"/>
-                <w:noProof/>
-              </w:rPr>
-              <w:t>Adding a Title and Text</w:t>
-            </w:r>
-            <w:r>
-              <w:rPr>
-                <w:noProof/>
-                <w:webHidden/>
-              </w:rPr>
-              <w:tab/>
-            </w:r>
-            <w:r>
-              <w:rPr>
-                <w:noProof/>
-                <w:webHidden/>
-              </w:rPr>
-              <w:fldChar w:fldCharType="begin"/>
-            </w:r>
-            <w:r>
-              <w:rPr>
-                <w:noProof/>
-                <w:webHidden/>
-              </w:rPr>
-              <w:instrText xml:space="preserve"> PAGEREF _Toc366835560 \h </w:instrText>
-            </w:r>
-            <w:r>
-              <w:rPr>
-                <w:noProof/>
-                <w:webHidden/>
-              </w:rPr>
-            </w:r>
-            <w:r>
-              <w:rPr>
-                <w:noProof/>
-                <w:webHidden/>
-              </w:rPr>
-              <w:fldChar w:fldCharType="separate"/>
-            </w:r>
-            <w:r>
-              <w:rPr>
-                <w:noProof/>
-                <w:webHidden/>
-              </w:rPr>
-              <w:t>10</w:t>
+              <w:t>14</w:t>
             </w:r>
             <w:r>
               <w:rPr>
@@ -1074,12 +1638,12 @@
       <w:pPr>
         <w:pStyle w:val="Heading1"/>
       </w:pPr>
-      <w:bookmarkStart w:id="0" w:name="_Toc366835549"/>
+      <w:bookmarkStart w:id="1" w:name="_Toc367176050"/>
       <w:r>
         <w:lastRenderedPageBreak/>
         <w:t>Introduction</w:t>
       </w:r>
-      <w:bookmarkEnd w:id="0"/>
+      <w:bookmarkEnd w:id="1"/>
     </w:p>
     <w:p>
       <w:r>
@@ -1164,26 +1728,26 @@
         <w:pStyle w:val="Heading1"/>
         <w:contextualSpacing/>
       </w:pPr>
-      <w:bookmarkStart w:id="1" w:name="_Toc366835550"/>
+      <w:bookmarkStart w:id="2" w:name="_Toc367176051"/>
       <w:r>
         <w:t xml:space="preserve">Technology </w:t>
       </w:r>
       <w:r>
         <w:t>Used</w:t>
       </w:r>
-      <w:bookmarkEnd w:id="1"/>
+      <w:bookmarkEnd w:id="2"/>
     </w:p>
     <w:p>
       <w:pPr>
         <w:pStyle w:val="Heading2"/>
         <w:contextualSpacing/>
       </w:pPr>
-      <w:bookmarkStart w:id="2" w:name="_Toc366835551"/>
+      <w:bookmarkStart w:id="3" w:name="_Toc367176052"/>
       <w:proofErr w:type="spellStart"/>
       <w:r>
         <w:t>CaerusGeo</w:t>
       </w:r>
-      <w:bookmarkEnd w:id="2"/>
+      <w:bookmarkEnd w:id="3"/>
       <w:proofErr w:type="spellEnd"/>
     </w:p>
     <w:p>
@@ -1263,11 +1827,11 @@
       <w:pPr>
         <w:pStyle w:val="Heading2"/>
       </w:pPr>
-      <w:bookmarkStart w:id="3" w:name="_Toc366835552"/>
+      <w:bookmarkStart w:id="4" w:name="_Toc367176053"/>
       <w:r>
         <w:t>geojson.io</w:t>
       </w:r>
-      <w:bookmarkEnd w:id="3"/>
+      <w:bookmarkEnd w:id="4"/>
     </w:p>
     <w:p>
       <w:r>
@@ -1290,12 +1854,12 @@
         <w:pStyle w:val="Heading2"/>
         <w:contextualSpacing/>
       </w:pPr>
-      <w:bookmarkStart w:id="4" w:name="_Toc366835553"/>
+      <w:bookmarkStart w:id="5" w:name="_Toc367176054"/>
       <w:proofErr w:type="spellStart"/>
       <w:r>
         <w:t>Inkscape</w:t>
       </w:r>
-      <w:bookmarkEnd w:id="4"/>
+      <w:bookmarkEnd w:id="5"/>
       <w:proofErr w:type="spellEnd"/>
     </w:p>
     <w:p>
@@ -1354,7 +1918,7 @@
         <w:pStyle w:val="Heading1"/>
         <w:contextualSpacing/>
       </w:pPr>
-      <w:bookmarkStart w:id="5" w:name="_Toc366835554"/>
+      <w:bookmarkStart w:id="6" w:name="_Toc367176055"/>
       <w:r>
         <w:rPr>
           <w:noProof/>
@@ -1430,7 +1994,7 @@
       <w:r>
         <w:t>CaerusGeo</w:t>
       </w:r>
-      <w:bookmarkEnd w:id="5"/>
+      <w:bookmarkEnd w:id="6"/>
       <w:proofErr w:type="spellEnd"/>
     </w:p>
     <w:p>
@@ -1733,25 +2297,13 @@
           <w:noProof/>
         </w:rPr>
       </w:pPr>
-      <w:bookmarkStart w:id="6" w:name="_Toc366835555"/>
+      <w:bookmarkStart w:id="7" w:name="_Toc367176056"/>
       <w:r>
         <w:rPr>
           <w:noProof/>
         </w:rPr>
         <w:lastRenderedPageBreak/>
-        <w:t>Viewing</w:t>
-      </w:r>
-      <w:r>
-        <w:rPr>
-          <w:noProof/>
-        </w:rPr>
-        <w:t xml:space="preserve"> Data</w:t>
-      </w:r>
-      <w:r>
-        <w:rPr>
-          <w:noProof/>
-        </w:rPr>
-        <w:t xml:space="preserve"> on</w:t>
+        <w:t>Using</w:t>
       </w:r>
       <w:r>
         <w:rPr>
@@ -1759,7 +2311,17 @@
         </w:rPr>
         <w:t xml:space="preserve"> geojson.io</w:t>
       </w:r>
-      <w:bookmarkEnd w:id="6"/>
+      <w:bookmarkEnd w:id="7"/>
+    </w:p>
+    <w:p>
+      <w:pPr>
+        <w:pStyle w:val="Heading2"/>
+      </w:pPr>
+      <w:bookmarkStart w:id="8" w:name="_Toc367176057"/>
+      <w:r>
+        <w:t>Viewing Data</w:t>
+      </w:r>
+      <w:bookmarkEnd w:id="8"/>
     </w:p>
     <w:p>
       <w:pPr>
@@ -2117,17 +2679,14 @@
     </w:p>
     <w:p>
       <w:pPr>
-        <w:pStyle w:val="Heading1"/>
-      </w:pPr>
-      <w:bookmarkStart w:id="7" w:name="_Toc366835556"/>
+        <w:pStyle w:val="Heading2"/>
+      </w:pPr>
+      <w:bookmarkStart w:id="9" w:name="_Toc367176058"/>
       <w:r>
         <w:lastRenderedPageBreak/>
         <w:t>Taking a Screen Grab</w:t>
       </w:r>
-      <w:r>
-        <w:t xml:space="preserve"> in geojson.io</w:t>
-      </w:r>
-      <w:bookmarkEnd w:id="7"/>
+      <w:bookmarkEnd w:id="9"/>
     </w:p>
     <w:p>
       <w:r>
@@ -2421,7 +2980,7 @@
       <w:pPr>
         <w:pStyle w:val="Heading1"/>
       </w:pPr>
-      <w:bookmarkStart w:id="8" w:name="_Toc366835557"/>
+      <w:bookmarkStart w:id="10" w:name="_Toc367176059"/>
       <w:r>
         <w:lastRenderedPageBreak/>
         <w:t xml:space="preserve">Making a Map in </w:t>
@@ -2430,18 +2989,18 @@
       <w:r>
         <w:t>Inkscape</w:t>
       </w:r>
-      <w:bookmarkEnd w:id="8"/>
+      <w:bookmarkEnd w:id="10"/>
       <w:proofErr w:type="spellEnd"/>
     </w:p>
     <w:p>
       <w:pPr>
         <w:pStyle w:val="Heading2"/>
       </w:pPr>
-      <w:bookmarkStart w:id="9" w:name="_Toc366835558"/>
+      <w:bookmarkStart w:id="11" w:name="_Toc367176060"/>
       <w:r>
         <w:t>Set Document Properties</w:t>
       </w:r>
-      <w:bookmarkEnd w:id="9"/>
+      <w:bookmarkEnd w:id="11"/>
     </w:p>
     <w:p>
       <w:pPr>
@@ -2477,6 +3036,64 @@
     </w:p>
     <w:p>
       <w:pPr>
+        <w:ind w:left="360"/>
+      </w:pPr>
+      <w:r>
+        <w:rPr>
+          <w:noProof/>
+        </w:rPr>
+        <w:drawing>
+          <wp:inline distT="0" distB="0" distL="0" distR="0" wp14:anchorId="1005DD6A" wp14:editId="4C0BE2CE">
+            <wp:extent cx="5943600" cy="3950970"/>
+            <wp:effectExtent l="0" t="0" r="0" b="0"/>
+            <wp:docPr id="30" name="Picture 30" descr="C:\Users\GIS3\Documents\GitHub\Guides\SimplestMapProduction\img\inkscape_DocProperties.png"/>
+            <wp:cNvGraphicFramePr>
+              <a:graphicFrameLocks xmlns:a="http://schemas.openxmlformats.org/drawingml/2006/main" noChangeAspect="1"/>
+            </wp:cNvGraphicFramePr>
+            <a:graphic xmlns:a="http://schemas.openxmlformats.org/drawingml/2006/main">
+              <a:graphicData uri="http://schemas.openxmlformats.org/drawingml/2006/picture">
+                <pic:pic xmlns:pic="http://schemas.openxmlformats.org/drawingml/2006/picture">
+                  <pic:nvPicPr>
+                    <pic:cNvPr id="0" name="Picture 7" descr="C:\Users\GIS3\Documents\GitHub\Guides\SimplestMapProduction\img\inkscape_DocProperties.png"/>
+                    <pic:cNvPicPr>
+                      <a:picLocks noChangeAspect="1" noChangeArrowheads="1"/>
+                    </pic:cNvPicPr>
+                  </pic:nvPicPr>
+                  <pic:blipFill>
+                    <a:blip r:embed="rId26">
+                      <a:extLst>
+                        <a:ext uri="{28A0092B-C50C-407E-A947-70E740481C1C}">
+                          <a14:useLocalDpi xmlns:a14="http://schemas.microsoft.com/office/drawing/2010/main" val="0"/>
+                        </a:ext>
+                      </a:extLst>
+                    </a:blip>
+                    <a:srcRect/>
+                    <a:stretch>
+                      <a:fillRect/>
+                    </a:stretch>
+                  </pic:blipFill>
+                  <pic:spPr bwMode="auto">
+                    <a:xfrm>
+                      <a:off x="0" y="0"/>
+                      <a:ext cx="5943600" cy="3950970"/>
+                    </a:xfrm>
+                    <a:prstGeom prst="rect">
+                      <a:avLst/>
+                    </a:prstGeom>
+                    <a:noFill/>
+                    <a:ln>
+                      <a:noFill/>
+                    </a:ln>
+                  </pic:spPr>
+                </pic:pic>
+              </a:graphicData>
+            </a:graphic>
+          </wp:inline>
+        </w:drawing>
+      </w:r>
+    </w:p>
+    <w:p>
+      <w:pPr>
         <w:pStyle w:val="ListParagraph"/>
         <w:numPr>
           <w:ilvl w:val="0"/>
@@ -2521,7 +3138,7 @@
           <w:noProof/>
         </w:rPr>
         <w:drawing>
-          <wp:inline distT="0" distB="0" distL="0" distR="0" wp14:anchorId="3D1A1928" wp14:editId="2D43EAFA">
+          <wp:inline distT="0" distB="0" distL="0" distR="0" wp14:anchorId="07FAFF2B" wp14:editId="431BD356">
             <wp:extent cx="1285240" cy="1436370"/>
             <wp:effectExtent l="0" t="0" r="0" b="0"/>
             <wp:docPr id="31" name="Picture 31" descr="C:\Users\GIS3\Documents\GitHub\Guides\SimplestMapProduction\img\inkscape_BackgroundColor.png"/>
@@ -2538,7 +3155,7 @@
                     </pic:cNvPicPr>
                   </pic:nvPicPr>
                   <pic:blipFill>
-                    <a:blip r:embed="rId26">
+                    <a:blip r:embed="rId27">
                       <a:extLst>
                         <a:ext uri="{28A0092B-C50C-407E-A947-70E740481C1C}">
                           <a14:useLocalDpi xmlns:a14="http://schemas.microsoft.com/office/drawing/2010/main" val="0"/>
@@ -2620,61 +3237,6 @@
       <w:r>
         <w:t>Close the options box</w:t>
       </w:r>
-    </w:p>
-    <w:p>
-      <w:r>
-        <w:rPr>
-          <w:noProof/>
-        </w:rPr>
-        <w:drawing>
-          <wp:inline distT="0" distB="0" distL="0" distR="0">
-            <wp:extent cx="5943600" cy="3950970"/>
-            <wp:effectExtent l="0" t="0" r="0" b="0"/>
-            <wp:docPr id="30" name="Picture 30" descr="C:\Users\GIS3\Documents\GitHub\Guides\SimplestMapProduction\img\inkscape_DocProperties.png"/>
-            <wp:cNvGraphicFramePr>
-              <a:graphicFrameLocks xmlns:a="http://schemas.openxmlformats.org/drawingml/2006/main" noChangeAspect="1"/>
-            </wp:cNvGraphicFramePr>
-            <a:graphic xmlns:a="http://schemas.openxmlformats.org/drawingml/2006/main">
-              <a:graphicData uri="http://schemas.openxmlformats.org/drawingml/2006/picture">
-                <pic:pic xmlns:pic="http://schemas.openxmlformats.org/drawingml/2006/picture">
-                  <pic:nvPicPr>
-                    <pic:cNvPr id="0" name="Picture 7" descr="C:\Users\GIS3\Documents\GitHub\Guides\SimplestMapProduction\img\inkscape_DocProperties.png"/>
-                    <pic:cNvPicPr>
-                      <a:picLocks noChangeAspect="1" noChangeArrowheads="1"/>
-                    </pic:cNvPicPr>
-                  </pic:nvPicPr>
-                  <pic:blipFill>
-                    <a:blip r:embed="rId27">
-                      <a:extLst>
-                        <a:ext uri="{28A0092B-C50C-407E-A947-70E740481C1C}">
-                          <a14:useLocalDpi xmlns:a14="http://schemas.microsoft.com/office/drawing/2010/main" val="0"/>
-                        </a:ext>
-                      </a:extLst>
-                    </a:blip>
-                    <a:srcRect/>
-                    <a:stretch>
-                      <a:fillRect/>
-                    </a:stretch>
-                  </pic:blipFill>
-                  <pic:spPr bwMode="auto">
-                    <a:xfrm>
-                      <a:off x="0" y="0"/>
-                      <a:ext cx="5943600" cy="3950970"/>
-                    </a:xfrm>
-                    <a:prstGeom prst="rect">
-                      <a:avLst/>
-                    </a:prstGeom>
-                    <a:noFill/>
-                    <a:ln>
-                      <a:noFill/>
-                    </a:ln>
-                  </pic:spPr>
-                </pic:pic>
-              </a:graphicData>
-            </a:graphic>
-          </wp:inline>
-        </w:drawing>
-      </w:r>
       <w:r>
         <w:br w:type="page"/>
       </w:r>
@@ -2683,7 +3245,7 @@
       <w:pPr>
         <w:pStyle w:val="Heading2"/>
       </w:pPr>
-      <w:bookmarkStart w:id="10" w:name="_Toc366835559"/>
+      <w:bookmarkStart w:id="12" w:name="_Toc367176061"/>
       <w:r>
         <w:lastRenderedPageBreak/>
         <w:t>Paste</w:t>
@@ -2694,7 +3256,7 @@
       <w:r>
         <w:t xml:space="preserve"> Your Screen Grab</w:t>
       </w:r>
-      <w:bookmarkEnd w:id="10"/>
+      <w:bookmarkEnd w:id="12"/>
     </w:p>
     <w:p>
       <w:pPr>
@@ -3118,7 +3680,13 @@
         </w:numPr>
       </w:pPr>
       <w:r>
-        <w:t>From the top menu click the open lock button</w:t>
+        <w:t xml:space="preserve">From the top </w:t>
+      </w:r>
+      <w:r>
+        <w:t>tool bar</w:t>
+      </w:r>
+      <w:r>
+        <w:t xml:space="preserve"> click the open lock button</w:t>
       </w:r>
     </w:p>
     <w:p>
@@ -3145,7 +3713,7 @@
         <mc:AlternateContent>
           <mc:Choice Requires="wps">
             <w:drawing>
-              <wp:anchor distT="0" distB="0" distL="114300" distR="114300" simplePos="0" relativeHeight="251663360" behindDoc="0" locked="0" layoutInCell="1" allowOverlap="1">
+              <wp:anchor distT="0" distB="0" distL="114300" distR="114300" simplePos="0" relativeHeight="251663360" behindDoc="0" locked="0" layoutInCell="1" allowOverlap="1" wp14:anchorId="5EC6A608" wp14:editId="05DC5D86">
                 <wp:simplePos x="0" y="0"/>
                 <wp:positionH relativeFrom="column">
                   <wp:posOffset>2018390</wp:posOffset>
@@ -3214,7 +3782,7 @@
           <w:noProof/>
         </w:rPr>
         <w:drawing>
-          <wp:inline distT="0" distB="0" distL="0" distR="0">
+          <wp:inline distT="0" distB="0" distL="0" distR="0" wp14:anchorId="71FC7E45" wp14:editId="7E851DCA">
             <wp:extent cx="1009015" cy="370840"/>
             <wp:effectExtent l="19050" t="19050" r="19685" b="10160"/>
             <wp:docPr id="17" name="Picture 17" descr="C:\Users\GIS3\Documents\GitHub\Guides\SimplestMapProduction\img\inkscape_LockAspect.png"/>
@@ -3601,15 +4169,15 @@
       <w:pPr>
         <w:pStyle w:val="Heading2"/>
       </w:pPr>
-      <w:bookmarkStart w:id="11" w:name="_Toc366835560"/>
+      <w:bookmarkStart w:id="13" w:name="_Toc367176062"/>
       <w:r>
         <w:lastRenderedPageBreak/>
         <w:t>Adding a Title</w:t>
       </w:r>
-      <w:bookmarkEnd w:id="11"/>
       <w:r>
         <w:t xml:space="preserve"> and Text</w:t>
       </w:r>
+      <w:bookmarkEnd w:id="13"/>
     </w:p>
     <w:p>
       <w:pPr>
@@ -3869,9 +4437,11 @@
       <w:pPr>
         <w:pStyle w:val="Heading2"/>
       </w:pPr>
+      <w:bookmarkStart w:id="14" w:name="_Toc367176063"/>
       <w:r>
         <w:t>Adding a Legend</w:t>
       </w:r>
+      <w:bookmarkEnd w:id="14"/>
     </w:p>
     <w:p>
       <w:pPr>
@@ -3909,7 +4479,7 @@
         </w:numPr>
       </w:pPr>
       <w:r>
-        <w:t>Hold Shift and  left click the bottom bar to choose the stroke (border) color</w:t>
+        <w:t>Hold Shift and left click the bottom bar to choose the stroke (border) color</w:t>
       </w:r>
     </w:p>
     <w:p>
@@ -3994,7 +4564,7 @@
         </w:numPr>
       </w:pPr>
       <w:r>
-        <w:t>! Make a box</w:t>
+        <w:t>Create a box on your page</w:t>
       </w:r>
     </w:p>
     <w:p>
@@ -4006,124 +4576,80 @@
         </w:numPr>
       </w:pPr>
       <w:r>
-        <w:t xml:space="preserve">! </w:t>
-      </w:r>
-      <w:r>
-        <w:t xml:space="preserve">save icon to computer, drag from folder onto page in </w:t>
-      </w:r>
-      <w:proofErr w:type="spellStart"/>
-      <w:r>
-        <w:t>inkscape</w:t>
-      </w:r>
-      <w:proofErr w:type="spellEnd"/>
-      <w:r>
-        <w:t>, choose embed, not link</w:t>
-      </w:r>
+        <w:t>Follow the instructions for adding text to add the names for each of your map features</w:t>
+      </w:r>
+    </w:p>
+    <w:p>
+      <w:pPr>
+        <w:pStyle w:val="Heading2"/>
+      </w:pPr>
+      <w:bookmarkStart w:id="15" w:name="_Toc367176064"/>
+      <w:r>
+        <w:t>Adding Custom Icons</w:t>
+      </w:r>
+      <w:bookmarkEnd w:id="15"/>
     </w:p>
     <w:p>
       <w:pPr>
         <w:pStyle w:val="ListParagraph"/>
         <w:numPr>
           <w:ilvl w:val="0"/>
-          <w:numId w:val="40"/>
+          <w:numId w:val="41"/>
         </w:numPr>
       </w:pPr>
       <w:r>
-        <w:t>! resize as needed, copy and paste your first one if using it multiple times (then you don’t have to keep resizing it</w:t>
-      </w:r>
+        <w:t xml:space="preserve">You can use icons saved  from the internet, the UN OCHA icons available for download alongside this exercise or at </w:t>
+      </w:r>
+      <w:hyperlink r:id="rId40" w:history="1">
+        <w:r>
+          <w:rPr>
+            <w:rStyle w:val="Hyperlink"/>
+          </w:rPr>
+          <w:t>http://reliefweb.int/map/world/world-humanitarian-and-country-icons-2012</w:t>
+        </w:r>
+      </w:hyperlink>
     </w:p>
     <w:p>
       <w:pPr>
         <w:pStyle w:val="ListParagraph"/>
         <w:numPr>
           <w:ilvl w:val="0"/>
-          <w:numId w:val="40"/>
+          <w:numId w:val="41"/>
         </w:numPr>
       </w:pPr>
       <w:r>
-        <w:t>! color selector tool for square for area in legend</w:t>
+        <w:t xml:space="preserve">Once an icon is saved to your computer, open the containing folder next to the </w:t>
+      </w:r>
+      <w:proofErr w:type="spellStart"/>
+      <w:r>
+        <w:t>Inkscape</w:t>
+      </w:r>
+      <w:proofErr w:type="spellEnd"/>
+      <w:r>
+        <w:t xml:space="preserve"> window, drag and drop the file icon into your map in </w:t>
+      </w:r>
+      <w:proofErr w:type="spellStart"/>
+      <w:r>
+        <w:t>Inkscape</w:t>
+      </w:r>
+      <w:proofErr w:type="spellEnd"/>
+      <w:r>
+        <w:t>, choose to ‘embed’ the image</w:t>
       </w:r>
     </w:p>
     <w:p>
       <w:pPr>
         <w:pStyle w:val="ListParagraph"/>
-        <w:numPr>
-          <w:ilvl w:val="0"/>
-          <w:numId w:val="40"/>
-        </w:numPr>
-      </w:pPr>
-      <w:r>
-        <w:t>! Object -&gt; Fill and Stroke... to adjust stroke width</w:t>
-      </w:r>
-    </w:p>
-    <w:p>
-      <w:pPr>
-        <w:pStyle w:val="ListParagraph"/>
-        <w:numPr>
-          <w:ilvl w:val="0"/>
-          <w:numId w:val="40"/>
-        </w:numPr>
-      </w:pPr>
-      <w:r>
-        <w:t>North arrow</w:t>
-      </w:r>
-    </w:p>
-    <w:p>
-      <w:bookmarkStart w:id="12" w:name="_GoBack"/>
-      <w:bookmarkEnd w:id="12"/>
-    </w:p>
-    <w:p>
-      <w:pPr>
-        <w:ind w:left="360"/>
-      </w:pPr>
-    </w:p>
-    <w:p>
-      <w:pPr>
-        <w:ind w:left="360"/>
-      </w:pPr>
-      <w:proofErr w:type="gramStart"/>
-      <w:r>
-        <w:t>good</w:t>
-      </w:r>
-      <w:proofErr w:type="gramEnd"/>
-      <w:r>
-        <w:t xml:space="preserve"> to add? </w:t>
-      </w:r>
-      <w:proofErr w:type="gramStart"/>
-      <w:r>
-        <w:t>data</w:t>
-      </w:r>
-      <w:proofErr w:type="gramEnd"/>
-      <w:r>
-        <w:t xml:space="preserve"> attribution… date…. map creator</w:t>
-      </w:r>
-    </w:p>
-    <w:p/>
-    <w:p>
-      <w:pPr>
-        <w:sectPr>
-          <w:pgSz w:w="12240" w:h="15840"/>
-          <w:pgMar w:top="1440" w:right="1440" w:bottom="1440" w:left="1440" w:header="720" w:footer="720" w:gutter="0"/>
-          <w:pgNumType w:start="1"/>
-          <w:cols w:space="720"/>
-          <w:docGrid w:linePitch="360"/>
-        </w:sectPr>
-      </w:pPr>
-    </w:p>
-    <w:p>
-      <w:pPr>
-        <w:jc w:val="center"/>
       </w:pPr>
       <w:r>
         <w:rPr>
           <w:noProof/>
         </w:rPr>
-        <w:lastRenderedPageBreak/>
         <w:drawing>
           <wp:inline distT="0" distB="0" distL="0" distR="0">
-            <wp:extent cx="7952576" cy="5624423"/>
-            <wp:effectExtent l="19050" t="19050" r="10795" b="14605"/>
-            <wp:docPr id="33" name="Picture 33" descr="C:\Users\GIS3\Documents\Landslide Hazard Map\Landslide Hazard Map.png"/>
+            <wp:extent cx="1838666" cy="1173192"/>
+            <wp:effectExtent l="0" t="0" r="0" b="8255"/>
+            <wp:docPr id="4" name="Picture 4" descr="C:\Users\GIS3\Documents\GitHub\Guides\SimplestMapProduction\img\inkscape_EmbedImage.png"/>
             <wp:cNvGraphicFramePr>
               <a:graphicFrameLocks xmlns:a="http://schemas.openxmlformats.org/drawingml/2006/main" noChangeAspect="1"/>
             </wp:cNvGraphicFramePr>
@@ -4131,13 +4657,13 @@
               <a:graphicData uri="http://schemas.openxmlformats.org/drawingml/2006/picture">
                 <pic:pic xmlns:pic="http://schemas.openxmlformats.org/drawingml/2006/picture">
                   <pic:nvPicPr>
-                    <pic:cNvPr id="0" name="Picture 10" descr="C:\Users\GIS3\Documents\Landslide Hazard Map\Landslide Hazard Map.png"/>
+                    <pic:cNvPr id="0" name="Picture 1" descr="C:\Users\GIS3\Documents\GitHub\Guides\SimplestMapProduction\img\inkscape_EmbedImage.png"/>
                     <pic:cNvPicPr>
                       <a:picLocks noChangeAspect="1" noChangeArrowheads="1"/>
                     </pic:cNvPicPr>
                   </pic:nvPicPr>
                   <pic:blipFill>
-                    <a:blip r:embed="rId40">
+                    <a:blip r:embed="rId41">
                       <a:extLst>
                         <a:ext uri="{28A0092B-C50C-407E-A947-70E740481C1C}">
                           <a14:useLocalDpi xmlns:a14="http://schemas.microsoft.com/office/drawing/2010/main" val="0"/>
@@ -4152,7 +4678,150 @@
                   <pic:spPr bwMode="auto">
                     <a:xfrm>
                       <a:off x="0" y="0"/>
-                      <a:ext cx="7952379" cy="5624284"/>
+                      <a:ext cx="1840836" cy="1174577"/>
+                    </a:xfrm>
+                    <a:prstGeom prst="rect">
+                      <a:avLst/>
+                    </a:prstGeom>
+                    <a:noFill/>
+                    <a:ln>
+                      <a:noFill/>
+                    </a:ln>
+                  </pic:spPr>
+                </pic:pic>
+              </a:graphicData>
+            </a:graphic>
+          </wp:inline>
+        </w:drawing>
+      </w:r>
+    </w:p>
+    <w:p>
+      <w:pPr>
+        <w:pStyle w:val="ListParagraph"/>
+        <w:numPr>
+          <w:ilvl w:val="0"/>
+          <w:numId w:val="41"/>
+        </w:numPr>
+      </w:pPr>
+      <w:r>
+        <w:lastRenderedPageBreak/>
+        <w:t>After selecting an icon use the aspect ratio lock option in the top tool bar to keep the height and width equal when resizing using a corner arrow</w:t>
+      </w:r>
+    </w:p>
+    <w:p>
+      <w:pPr>
+        <w:pStyle w:val="ListParagraph"/>
+        <w:ind w:left="1440"/>
+      </w:pPr>
+      <w:r>
+        <w:rPr>
+          <w:noProof/>
+        </w:rPr>
+        <mc:AlternateContent>
+          <mc:Choice Requires="wps">
+            <w:drawing>
+              <wp:anchor distT="0" distB="0" distL="114300" distR="114300" simplePos="0" relativeHeight="251665408" behindDoc="0" locked="0" layoutInCell="1" allowOverlap="1" wp14:anchorId="12FA07AA" wp14:editId="1D04CDF7">
+                <wp:simplePos x="0" y="0"/>
+                <wp:positionH relativeFrom="column">
+                  <wp:posOffset>2018390</wp:posOffset>
+                </wp:positionH>
+                <wp:positionV relativeFrom="paragraph">
+                  <wp:posOffset>219710</wp:posOffset>
+                </wp:positionV>
+                <wp:extent cx="284672" cy="0"/>
+                <wp:effectExtent l="0" t="76200" r="20320" b="152400"/>
+                <wp:wrapNone/>
+                <wp:docPr id="5" name="Straight Arrow Connector 5"/>
+                <wp:cNvGraphicFramePr/>
+                <a:graphic xmlns:a="http://schemas.openxmlformats.org/drawingml/2006/main">
+                  <a:graphicData uri="http://schemas.microsoft.com/office/word/2010/wordprocessingShape">
+                    <wps:wsp>
+                      <wps:cNvCnPr/>
+                      <wps:spPr>
+                        <a:xfrm>
+                          <a:off x="0" y="0"/>
+                          <a:ext cx="284672" cy="0"/>
+                        </a:xfrm>
+                        <a:prstGeom prst="straightConnector1">
+                          <a:avLst/>
+                        </a:prstGeom>
+                        <a:ln>
+                          <a:tailEnd type="arrow"/>
+                        </a:ln>
+                      </wps:spPr>
+                      <wps:style>
+                        <a:lnRef idx="2">
+                          <a:schemeClr val="dk1"/>
+                        </a:lnRef>
+                        <a:fillRef idx="0">
+                          <a:schemeClr val="dk1"/>
+                        </a:fillRef>
+                        <a:effectRef idx="1">
+                          <a:schemeClr val="dk1"/>
+                        </a:effectRef>
+                        <a:fontRef idx="minor">
+                          <a:schemeClr val="tx1"/>
+                        </a:fontRef>
+                      </wps:style>
+                      <wps:bodyPr/>
+                    </wps:wsp>
+                  </a:graphicData>
+                </a:graphic>
+              </wp:anchor>
+            </w:drawing>
+          </mc:Choice>
+          <mc:Fallback>
+            <w:pict>
+              <v:shapetype id="_x0000_t32" coordsize="21600,21600" o:spt="32" o:oned="t" path="m,l21600,21600e" filled="f">
+                <v:path arrowok="t" fillok="f" o:connecttype="none"/>
+                <o:lock v:ext="edit" shapetype="t"/>
+              </v:shapetype>
+              <v:shape id="Straight Arrow Connector 5" o:spid="_x0000_s1026" type="#_x0000_t32" style="position:absolute;margin-left:158.95pt;margin-top:17.3pt;width:22.4pt;height:0;z-index:251665408;visibility:visible;mso-wrap-style:square;mso-wrap-distance-left:9pt;mso-wrap-distance-top:0;mso-wrap-distance-right:9pt;mso-wrap-distance-bottom:0;mso-position-horizontal:absolute;mso-position-horizontal-relative:text;mso-position-vertical:absolute;mso-position-vertical-relative:text" o:gfxdata="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" strokecolor="black [3200]" strokeweight="2pt">
+                <v:stroke endarrow="open"/>
+                <v:shadow on="t" color="black" opacity="24903f" origin=",.5" offset="0,.55556mm"/>
+              </v:shape>
+            </w:pict>
+          </mc:Fallback>
+        </mc:AlternateContent>
+      </w:r>
+      <w:r>
+        <w:rPr>
+          <w:noProof/>
+        </w:rPr>
+        <w:drawing>
+          <wp:inline distT="0" distB="0" distL="0" distR="0" wp14:anchorId="5C5E41F6" wp14:editId="27157447">
+            <wp:extent cx="1009015" cy="370840"/>
+            <wp:effectExtent l="19050" t="19050" r="19685" b="10160"/>
+            <wp:docPr id="6" name="Picture 6" descr="C:\Users\GIS3\Documents\GitHub\Guides\SimplestMapProduction\img\inkscape_LockAspect.png"/>
+            <wp:cNvGraphicFramePr>
+              <a:graphicFrameLocks xmlns:a="http://schemas.openxmlformats.org/drawingml/2006/main" noChangeAspect="1"/>
+            </wp:cNvGraphicFramePr>
+            <a:graphic xmlns:a="http://schemas.openxmlformats.org/drawingml/2006/main">
+              <a:graphicData uri="http://schemas.openxmlformats.org/drawingml/2006/picture">
+                <pic:pic xmlns:pic="http://schemas.openxmlformats.org/drawingml/2006/picture">
+                  <pic:nvPicPr>
+                    <pic:cNvPr id="0" name="Picture 13" descr="C:\Users\GIS3\Documents\GitHub\Guides\SimplestMapProduction\img\inkscape_LockAspect.png"/>
+                    <pic:cNvPicPr>
+                      <a:picLocks noChangeAspect="1" noChangeArrowheads="1"/>
+                    </pic:cNvPicPr>
+                  </pic:nvPicPr>
+                  <pic:blipFill>
+                    <a:blip r:embed="rId32">
+                      <a:extLst>
+                        <a:ext uri="{28A0092B-C50C-407E-A947-70E740481C1C}">
+                          <a14:useLocalDpi xmlns:a14="http://schemas.microsoft.com/office/drawing/2010/main" val="0"/>
+                        </a:ext>
+                      </a:extLst>
+                    </a:blip>
+                    <a:srcRect/>
+                    <a:stretch>
+                      <a:fillRect/>
+                    </a:stretch>
+                  </pic:blipFill>
+                  <pic:spPr bwMode="auto">
+                    <a:xfrm>
+                      <a:off x="0" y="0"/>
+                      <a:ext cx="1009015" cy="370840"/>
                     </a:xfrm>
                     <a:prstGeom prst="rect">
                       <a:avLst/>
@@ -4170,11 +4839,1092 @@
           </wp:inline>
         </w:drawing>
       </w:r>
+      <w:r>
+        <w:tab/>
+        <w:t xml:space="preserve">   </w:t>
+      </w:r>
+      <w:r>
+        <w:rPr>
+          <w:noProof/>
+        </w:rPr>
+        <w:drawing>
+          <wp:inline distT="0" distB="0" distL="0" distR="0" wp14:anchorId="7D1A8F92" wp14:editId="7F02D4B0">
+            <wp:extent cx="382702" cy="374904"/>
+            <wp:effectExtent l="19050" t="19050" r="17780" b="25400"/>
+            <wp:docPr id="25" name="Picture 25" descr="C:\Users\GIS3\Documents\GitHub\Guides\SimplestMapProduction\img\inkscape_LockedAspect.png"/>
+            <wp:cNvGraphicFramePr>
+              <a:graphicFrameLocks xmlns:a="http://schemas.openxmlformats.org/drawingml/2006/main" noChangeAspect="1"/>
+            </wp:cNvGraphicFramePr>
+            <a:graphic xmlns:a="http://schemas.openxmlformats.org/drawingml/2006/main">
+              <a:graphicData uri="http://schemas.openxmlformats.org/drawingml/2006/picture">
+                <pic:pic xmlns:pic="http://schemas.openxmlformats.org/drawingml/2006/picture">
+                  <pic:nvPicPr>
+                    <pic:cNvPr id="0" name="Picture 14" descr="C:\Users\GIS3\Documents\GitHub\Guides\SimplestMapProduction\img\inkscape_LockedAspect.png"/>
+                    <pic:cNvPicPr>
+                      <a:picLocks noChangeAspect="1" noChangeArrowheads="1"/>
+                    </pic:cNvPicPr>
+                  </pic:nvPicPr>
+                  <pic:blipFill>
+                    <a:blip r:embed="rId33">
+                      <a:extLst>
+                        <a:ext uri="{28A0092B-C50C-407E-A947-70E740481C1C}">
+                          <a14:useLocalDpi xmlns:a14="http://schemas.microsoft.com/office/drawing/2010/main" val="0"/>
+                        </a:ext>
+                      </a:extLst>
+                    </a:blip>
+                    <a:srcRect/>
+                    <a:stretch>
+                      <a:fillRect/>
+                    </a:stretch>
+                  </pic:blipFill>
+                  <pic:spPr bwMode="auto">
+                    <a:xfrm>
+                      <a:off x="0" y="0"/>
+                      <a:ext cx="382702" cy="374904"/>
+                    </a:xfrm>
+                    <a:prstGeom prst="rect">
+                      <a:avLst/>
+                    </a:prstGeom>
+                    <a:noFill/>
+                    <a:ln>
+                      <a:solidFill>
+                        <a:schemeClr val="tx1"/>
+                      </a:solidFill>
+                    </a:ln>
+                  </pic:spPr>
+                </pic:pic>
+              </a:graphicData>
+            </a:graphic>
+          </wp:inline>
+        </w:drawing>
+      </w:r>
+    </w:p>
+    <w:p>
+      <w:pPr>
+        <w:pStyle w:val="ListParagraph"/>
+        <w:numPr>
+          <w:ilvl w:val="0"/>
+          <w:numId w:val="41"/>
+        </w:numPr>
+      </w:pPr>
+      <w:r>
+        <w:t xml:space="preserve">If resizing an icon for use multiple times on the same map, resize once and then copy and paste within </w:t>
+      </w:r>
+      <w:proofErr w:type="spellStart"/>
+      <w:r>
+        <w:t>Inkscape</w:t>
+      </w:r>
+      <w:proofErr w:type="spellEnd"/>
+    </w:p>
+    <w:p>
+      <w:pPr>
+        <w:pStyle w:val="ListParagraph"/>
+        <w:numPr>
+          <w:ilvl w:val="1"/>
+          <w:numId w:val="41"/>
+        </w:numPr>
+      </w:pPr>
+      <w:r>
+        <w:t>If you drag, drop, and embed the image each time you want to use it, you will have to resize it every time</w:t>
+      </w:r>
+    </w:p>
+    <w:p>
+      <w:pPr>
+        <w:pStyle w:val="ListParagraph"/>
+        <w:numPr>
+          <w:ilvl w:val="0"/>
+          <w:numId w:val="41"/>
+        </w:numPr>
+      </w:pPr>
+      <w:r>
+        <w:t>You can left click, hold, and drag to reposition added icons</w:t>
+      </w:r>
+    </w:p>
+    <w:p>
+      <w:pPr>
+        <w:pStyle w:val="Heading2"/>
+      </w:pPr>
+      <w:bookmarkStart w:id="16" w:name="_Toc367176065"/>
+      <w:r>
+        <w:t>Adding Lines (North Arrow, Leader Lines, Arrows, Horizontal Rules)</w:t>
+      </w:r>
+      <w:bookmarkEnd w:id="16"/>
+    </w:p>
+    <w:p>
+      <w:pPr>
+        <w:pStyle w:val="ListParagraph"/>
+        <w:numPr>
+          <w:ilvl w:val="0"/>
+          <w:numId w:val="40"/>
+        </w:numPr>
+      </w:pPr>
+      <w:r>
+        <w:t>Click the ‘</w:t>
+      </w:r>
+      <w:r>
+        <w:t>Draw Bezier curves and straight lines</w:t>
+      </w:r>
+      <w:r>
+        <w:t>’ button in the left side menu</w:t>
+      </w:r>
+      <w:r>
+        <w:t xml:space="preserve"> </w:t>
+      </w:r>
+    </w:p>
+    <w:p>
+      <w:pPr>
+        <w:pStyle w:val="ListParagraph"/>
+        <w:ind w:left="1440"/>
+      </w:pPr>
+      <w:r>
+        <w:rPr>
+          <w:noProof/>
+        </w:rPr>
+        <w:drawing>
+          <wp:inline distT="0" distB="0" distL="0" distR="0">
+            <wp:extent cx="396875" cy="483235"/>
+            <wp:effectExtent l="19050" t="19050" r="22225" b="12065"/>
+            <wp:docPr id="27" name="Picture 27" descr="C:\Users\GIS3\Documents\GitHub\Guides\SimplestMapProduction\img\inkscape_LineTool.png"/>
+            <wp:cNvGraphicFramePr>
+              <a:graphicFrameLocks xmlns:a="http://schemas.openxmlformats.org/drawingml/2006/main" noChangeAspect="1"/>
+            </wp:cNvGraphicFramePr>
+            <a:graphic xmlns:a="http://schemas.openxmlformats.org/drawingml/2006/main">
+              <a:graphicData uri="http://schemas.openxmlformats.org/drawingml/2006/picture">
+                <pic:pic xmlns:pic="http://schemas.openxmlformats.org/drawingml/2006/picture">
+                  <pic:nvPicPr>
+                    <pic:cNvPr id="0" name="Picture 2" descr="C:\Users\GIS3\Documents\GitHub\Guides\SimplestMapProduction\img\inkscape_LineTool.png"/>
+                    <pic:cNvPicPr>
+                      <a:picLocks noChangeAspect="1" noChangeArrowheads="1"/>
+                    </pic:cNvPicPr>
+                  </pic:nvPicPr>
+                  <pic:blipFill>
+                    <a:blip r:embed="rId42">
+                      <a:extLst>
+                        <a:ext uri="{28A0092B-C50C-407E-A947-70E740481C1C}">
+                          <a14:useLocalDpi xmlns:a14="http://schemas.microsoft.com/office/drawing/2010/main" val="0"/>
+                        </a:ext>
+                      </a:extLst>
+                    </a:blip>
+                    <a:srcRect/>
+                    <a:stretch>
+                      <a:fillRect/>
+                    </a:stretch>
+                  </pic:blipFill>
+                  <pic:spPr bwMode="auto">
+                    <a:xfrm>
+                      <a:off x="0" y="0"/>
+                      <a:ext cx="396875" cy="483235"/>
+                    </a:xfrm>
+                    <a:prstGeom prst="rect">
+                      <a:avLst/>
+                    </a:prstGeom>
+                    <a:noFill/>
+                    <a:ln>
+                      <a:solidFill>
+                        <a:schemeClr val="tx1"/>
+                      </a:solidFill>
+                    </a:ln>
+                  </pic:spPr>
+                </pic:pic>
+              </a:graphicData>
+            </a:graphic>
+          </wp:inline>
+        </w:drawing>
+      </w:r>
+    </w:p>
+    <w:p>
+      <w:pPr>
+        <w:pStyle w:val="ListParagraph"/>
+        <w:numPr>
+          <w:ilvl w:val="0"/>
+          <w:numId w:val="40"/>
+        </w:numPr>
+      </w:pPr>
+      <w:r>
+        <w:t>Left click at the start point of your line, left click at the end point of your line, then press Enter</w:t>
+      </w:r>
+    </w:p>
+    <w:p>
+      <w:pPr>
+        <w:pStyle w:val="ListParagraph"/>
+        <w:numPr>
+          <w:ilvl w:val="1"/>
+          <w:numId w:val="40"/>
+        </w:numPr>
+      </w:pPr>
+      <w:r>
+        <w:t>It is easy to make a horizontal or vertical line if you hold Ctrl when placing the end point, the line will snap to 15</w:t>
+      </w:r>
+      <w:r>
+        <w:rPr>
+          <w:vertAlign w:val="superscript"/>
+        </w:rPr>
+        <w:t>O</w:t>
+      </w:r>
+      <w:r>
+        <w:rPr>
+          <w:vertAlign w:val="superscript"/>
+        </w:rPr>
+        <w:t xml:space="preserve"> </w:t>
+      </w:r>
+      <w:r>
+        <w:t xml:space="preserve"> </w:t>
+      </w:r>
+      <w:r>
+        <w:t xml:space="preserve">angle </w:t>
+      </w:r>
+      <w:r>
+        <w:t>increments (0</w:t>
+      </w:r>
+      <w:r>
+        <w:rPr>
+          <w:vertAlign w:val="superscript"/>
+        </w:rPr>
+        <w:t>O</w:t>
+      </w:r>
+      <w:r>
+        <w:t xml:space="preserve"> will be horizontal and 90</w:t>
+      </w:r>
+      <w:r>
+        <w:rPr>
+          <w:vertAlign w:val="superscript"/>
+        </w:rPr>
+        <w:t>O</w:t>
+      </w:r>
+      <w:r>
+        <w:t xml:space="preserve"> will be vertical)</w:t>
+      </w:r>
+      <w:r>
+        <w:rPr>
+          <w:noProof/>
+        </w:rPr>
+        <w:t xml:space="preserve"> </w:t>
+      </w:r>
+      <w:r>
+        <w:rPr>
+          <w:noProof/>
+        </w:rPr>
+        <w:drawing>
+          <wp:inline distT="0" distB="0" distL="0" distR="0" wp14:anchorId="6D1FF515" wp14:editId="7E0A10F3">
+            <wp:extent cx="4942936" cy="1246283"/>
+            <wp:effectExtent l="19050" t="19050" r="10160" b="11430"/>
+            <wp:docPr id="34" name="Picture 34" descr="C:\Users\GIS3\Documents\GitHub\Guides\SimplestMapProduction\img\inkscape_LineSegment.png"/>
+            <wp:cNvGraphicFramePr>
+              <a:graphicFrameLocks xmlns:a="http://schemas.openxmlformats.org/drawingml/2006/main" noChangeAspect="1"/>
+            </wp:cNvGraphicFramePr>
+            <a:graphic xmlns:a="http://schemas.openxmlformats.org/drawingml/2006/main">
+              <a:graphicData uri="http://schemas.openxmlformats.org/drawingml/2006/picture">
+                <pic:pic xmlns:pic="http://schemas.openxmlformats.org/drawingml/2006/picture">
+                  <pic:nvPicPr>
+                    <pic:cNvPr id="0" name="Picture 4" descr="C:\Users\GIS3\Documents\GitHub\Guides\SimplestMapProduction\img\inkscape_LineSegment.png"/>
+                    <pic:cNvPicPr>
+                      <a:picLocks noChangeAspect="1" noChangeArrowheads="1"/>
+                    </pic:cNvPicPr>
+                  </pic:nvPicPr>
+                  <pic:blipFill>
+                    <a:blip r:embed="rId43">
+                      <a:extLst>
+                        <a:ext uri="{28A0092B-C50C-407E-A947-70E740481C1C}">
+                          <a14:useLocalDpi xmlns:a14="http://schemas.microsoft.com/office/drawing/2010/main" val="0"/>
+                        </a:ext>
+                      </a:extLst>
+                    </a:blip>
+                    <a:srcRect/>
+                    <a:stretch>
+                      <a:fillRect/>
+                    </a:stretch>
+                  </pic:blipFill>
+                  <pic:spPr bwMode="auto">
+                    <a:xfrm>
+                      <a:off x="0" y="0"/>
+                      <a:ext cx="4943578" cy="1246445"/>
+                    </a:xfrm>
+                    <a:prstGeom prst="rect">
+                      <a:avLst/>
+                    </a:prstGeom>
+                    <a:noFill/>
+                    <a:ln>
+                      <a:solidFill>
+                        <a:schemeClr val="tx1"/>
+                      </a:solidFill>
+                    </a:ln>
+                  </pic:spPr>
+                </pic:pic>
+              </a:graphicData>
+            </a:graphic>
+          </wp:inline>
+        </w:drawing>
+      </w:r>
+    </w:p>
+    <w:p>
+      <w:pPr>
+        <w:pStyle w:val="ListParagraph"/>
+        <w:numPr>
+          <w:ilvl w:val="0"/>
+          <w:numId w:val="40"/>
+        </w:numPr>
+      </w:pPr>
+      <w:r>
+        <w:t>From the ‘Object’ menu select ‘Fill and stroke…’ to open a side bar menu</w:t>
+      </w:r>
+    </w:p>
+    <w:p>
+      <w:pPr>
+        <w:pStyle w:val="ListParagraph"/>
+        <w:numPr>
+          <w:ilvl w:val="0"/>
+          <w:numId w:val="40"/>
+        </w:numPr>
+      </w:pPr>
+      <w:r>
+        <w:t>Select your line segment, and then select the ‘Stroke style’ tab from the side bar menu</w:t>
+      </w:r>
+    </w:p>
+    <w:p>
+      <w:pPr>
+        <w:pStyle w:val="ListParagraph"/>
+        <w:numPr>
+          <w:ilvl w:val="1"/>
+          <w:numId w:val="40"/>
+        </w:numPr>
+      </w:pPr>
+      <w:r>
+        <w:t xml:space="preserve">Use ‘Width’ to adjust the thickness of the line </w:t>
+      </w:r>
+    </w:p>
+    <w:p>
+      <w:pPr>
+        <w:pStyle w:val="ListParagraph"/>
+        <w:numPr>
+          <w:ilvl w:val="1"/>
+          <w:numId w:val="40"/>
+        </w:numPr>
+      </w:pPr>
+      <w:r>
+        <w:t>Use ‘Cap’ to change the end style (you can round the ends of your line)</w:t>
+      </w:r>
+    </w:p>
+    <w:p>
+      <w:pPr>
+        <w:pStyle w:val="ListParagraph"/>
+        <w:numPr>
+          <w:ilvl w:val="1"/>
+          <w:numId w:val="40"/>
+        </w:numPr>
+      </w:pPr>
+      <w:r>
+        <w:t>Explore the other options</w:t>
+      </w:r>
+    </w:p>
+    <w:p>
+      <w:pPr>
+        <w:pStyle w:val="ListParagraph"/>
+        <w:numPr>
+          <w:ilvl w:val="0"/>
+          <w:numId w:val="40"/>
+        </w:numPr>
+      </w:pPr>
+      <w:r>
+        <w:t>To change the color you need to select the line segment and then hold shift while selecting from the bottom color bar</w:t>
+      </w:r>
+    </w:p>
+    <w:p>
+      <w:pPr>
+        <w:ind w:left="360"/>
+      </w:pPr>
+      <w:r>
+        <w:rPr>
+          <w:b/>
+        </w:rPr>
+        <w:t>Note:</w:t>
+      </w:r>
+      <w:r>
+        <w:t xml:space="preserve"> You can use multiple lines to add a north arrow to your map, and then use the text tool to add an ‘N’ or the word ‘North’</w:t>
+      </w:r>
+    </w:p>
+    <w:p>
+      <w:pPr>
+        <w:ind w:left="360"/>
+      </w:pPr>
+      <w:r>
+        <w:rPr>
+          <w:b/>
+        </w:rPr>
+        <w:t>Note:</w:t>
+      </w:r>
+      <w:r>
+        <w:t xml:space="preserve"> Some of the things y</w:t>
+      </w:r>
+      <w:r>
+        <w:t>ou can use lines</w:t>
+      </w:r>
+      <w:r>
+        <w:t xml:space="preserve"> for include</w:t>
+      </w:r>
+      <w:r>
+        <w:t xml:space="preserve"> format</w:t>
+      </w:r>
+      <w:r>
+        <w:t>ting</w:t>
+      </w:r>
+      <w:r>
+        <w:t xml:space="preserve"> your legend, underlin</w:t>
+      </w:r>
+      <w:r>
+        <w:t>ing</w:t>
+      </w:r>
+      <w:r>
+        <w:t xml:space="preserve"> your map title,</w:t>
+      </w:r>
+      <w:r>
+        <w:t xml:space="preserve"> and</w:t>
+      </w:r>
+      <w:r>
+        <w:t xml:space="preserve"> connect</w:t>
+      </w:r>
+      <w:r>
+        <w:t>ing</w:t>
+      </w:r>
+      <w:r>
+        <w:t xml:space="preserve"> a label to point on the </w:t>
+      </w:r>
+      <w:r>
+        <w:t>map</w:t>
+      </w:r>
+    </w:p>
+    <w:p>
+      <w:pPr>
+        <w:pStyle w:val="Heading2"/>
+      </w:pPr>
+      <w:bookmarkStart w:id="17" w:name="_Toc367176066"/>
+      <w:r>
+        <w:t>Adjusting Transparency</w:t>
+      </w:r>
+      <w:bookmarkEnd w:id="17"/>
+    </w:p>
+    <w:p>
+      <w:pPr>
+        <w:pStyle w:val="ListParagraph"/>
+        <w:numPr>
+          <w:ilvl w:val="0"/>
+          <w:numId w:val="43"/>
+        </w:numPr>
+      </w:pPr>
+      <w:r>
+        <w:t>You can adjust the transparency of items you’ve added to the map</w:t>
+      </w:r>
+    </w:p>
+    <w:p>
+      <w:pPr>
+        <w:pStyle w:val="ListParagraph"/>
+        <w:numPr>
+          <w:ilvl w:val="0"/>
+          <w:numId w:val="43"/>
+        </w:numPr>
+      </w:pPr>
+      <w:r>
+        <w:t>From the ‘Object’ menu select ‘Fill and stroke…’ to open a side bar menu</w:t>
+      </w:r>
+    </w:p>
+    <w:p>
+      <w:pPr>
+        <w:pStyle w:val="ListParagraph"/>
+        <w:numPr>
+          <w:ilvl w:val="0"/>
+          <w:numId w:val="43"/>
+        </w:numPr>
+      </w:pPr>
+      <w:r>
+        <w:lastRenderedPageBreak/>
+        <w:t xml:space="preserve">Select an </w:t>
+      </w:r>
+      <w:r>
+        <w:t>element and use the ‘Opacity, %’ slider bar to adjust the transparency</w:t>
+      </w:r>
+    </w:p>
+    <w:p>
+      <w:pPr>
+        <w:pStyle w:val="ListParagraph"/>
+        <w:numPr>
+          <w:ilvl w:val="1"/>
+          <w:numId w:val="43"/>
+        </w:numPr>
+      </w:pPr>
+      <w:r>
+        <w:t>If changing the body color of a rectangle adjust the option on the ‘Fill’ tab</w:t>
+      </w:r>
+    </w:p>
+    <w:p>
+      <w:pPr>
+        <w:pStyle w:val="ListParagraph"/>
+        <w:numPr>
+          <w:ilvl w:val="1"/>
+          <w:numId w:val="43"/>
+        </w:numPr>
+      </w:pPr>
+      <w:r>
+        <w:t>If changing a border or line adjust the option on the ‘Stroke style’ tab</w:t>
+      </w:r>
+    </w:p>
+    <w:p>
+      <w:pPr>
+        <w:pStyle w:val="ListParagraph"/>
+        <w:numPr>
+          <w:ilvl w:val="1"/>
+          <w:numId w:val="43"/>
+        </w:numPr>
+      </w:pPr>
+      <w:r>
+        <w:t>0% is completely clear and 100% is completely solid or opaque</w:t>
+      </w:r>
+      <w:r>
+        <w:t xml:space="preserve"> </w:t>
+      </w:r>
+    </w:p>
+    <w:p>
+      <w:pPr>
+        <w:ind w:left="360"/>
+      </w:pPr>
+      <w:r>
+        <w:rPr>
+          <w:b/>
+        </w:rPr>
+        <w:t>Note:</w:t>
+      </w:r>
+      <w:r>
+        <w:t xml:space="preserve"> If text or a title is positioned over the map and hard to read, but you don’t want to completely hide the map,</w:t>
+      </w:r>
+      <w:r>
+        <w:t xml:space="preserve"> try adding</w:t>
+      </w:r>
+      <w:r>
+        <w:t xml:space="preserve"> a mostly transparent white rectangle</w:t>
+      </w:r>
+      <w:r>
+        <w:t xml:space="preserve"> as a backdrop to the text</w:t>
+      </w:r>
+      <w:r>
+        <w:t xml:space="preserve"> </w:t>
+      </w:r>
+    </w:p>
+    <w:p>
+      <w:pPr>
+        <w:pStyle w:val="Heading2"/>
+      </w:pPr>
+      <w:bookmarkStart w:id="18" w:name="_Toc367176067"/>
+      <w:r>
+        <w:t>Additional Information to Add</w:t>
+      </w:r>
+      <w:bookmarkEnd w:id="18"/>
+    </w:p>
+    <w:p>
+      <w:pPr>
+        <w:pStyle w:val="ListParagraph"/>
+        <w:numPr>
+          <w:ilvl w:val="0"/>
+          <w:numId w:val="43"/>
+        </w:numPr>
+      </w:pPr>
+      <w:r>
+        <w:t>Your map should generally have a title and legend</w:t>
+      </w:r>
+    </w:p>
+    <w:p>
+      <w:pPr>
+        <w:pStyle w:val="ListParagraph"/>
+        <w:numPr>
+          <w:ilvl w:val="0"/>
+          <w:numId w:val="43"/>
+        </w:numPr>
+      </w:pPr>
+      <w:r>
+        <w:t>A north arrow will help orient users</w:t>
+      </w:r>
+    </w:p>
+    <w:p>
+      <w:pPr>
+        <w:pStyle w:val="ListParagraph"/>
+        <w:numPr>
+          <w:ilvl w:val="0"/>
+          <w:numId w:val="43"/>
+        </w:numPr>
+      </w:pPr>
+      <w:r>
+        <w:t xml:space="preserve">It is a good idea to add small text that provides information regarding the creation of the map </w:t>
+      </w:r>
+    </w:p>
+    <w:p>
+      <w:pPr>
+        <w:pStyle w:val="ListParagraph"/>
+        <w:numPr>
+          <w:ilvl w:val="1"/>
+          <w:numId w:val="43"/>
+        </w:numPr>
+      </w:pPr>
+      <w:r>
+        <w:t>Provide the source of the data and base layer</w:t>
+      </w:r>
+    </w:p>
+    <w:p>
+      <w:pPr>
+        <w:pStyle w:val="ListParagraph"/>
+        <w:numPr>
+          <w:ilvl w:val="1"/>
+          <w:numId w:val="43"/>
+        </w:numPr>
+      </w:pPr>
+      <w:r>
+        <w:t>Provide a date of creation</w:t>
+      </w:r>
+    </w:p>
+    <w:p>
+      <w:pPr>
+        <w:pStyle w:val="ListParagraph"/>
+        <w:numPr>
+          <w:ilvl w:val="1"/>
+          <w:numId w:val="43"/>
+        </w:numPr>
+      </w:pPr>
+      <w:r>
+        <w:t>Provide the name of  the person who created the map</w:t>
+      </w:r>
+    </w:p>
+    <w:p>
+      <w:pPr>
+        <w:pStyle w:val="Heading2"/>
+        <w:contextualSpacing/>
+      </w:pPr>
+      <w:bookmarkStart w:id="19" w:name="_Toc367176068"/>
+      <w:r>
+        <w:t>Saving and Exporting Your Map</w:t>
+      </w:r>
+      <w:bookmarkEnd w:id="19"/>
+    </w:p>
+    <w:p>
+      <w:pPr>
+        <w:pStyle w:val="ListParagraph"/>
+        <w:numPr>
+          <w:ilvl w:val="0"/>
+          <w:numId w:val="47"/>
+        </w:numPr>
+      </w:pPr>
+      <w:r>
+        <w:t>When you save your project it saves as a *.</w:t>
+      </w:r>
+      <w:proofErr w:type="spellStart"/>
+      <w:r>
+        <w:t>svg</w:t>
+      </w:r>
+      <w:proofErr w:type="spellEnd"/>
+      <w:r>
+        <w:t xml:space="preserve"> file</w:t>
+      </w:r>
+    </w:p>
+    <w:p>
+      <w:pPr>
+        <w:pStyle w:val="ListParagraph"/>
+        <w:numPr>
+          <w:ilvl w:val="1"/>
+          <w:numId w:val="47"/>
+        </w:numPr>
+      </w:pPr>
+      <w:r>
+        <w:t>This file format keeps your added elements separate and allows you to continue to edit each individual item separately</w:t>
+      </w:r>
+    </w:p>
+    <w:p>
+      <w:pPr>
+        <w:pStyle w:val="ListParagraph"/>
+        <w:numPr>
+          <w:ilvl w:val="1"/>
+          <w:numId w:val="47"/>
+        </w:numPr>
+      </w:pPr>
+      <w:r>
+        <w:t>This file format is not great for sharing your map</w:t>
+      </w:r>
+    </w:p>
+    <w:p>
+      <w:pPr>
+        <w:pStyle w:val="ListParagraph"/>
+        <w:numPr>
+          <w:ilvl w:val="0"/>
+          <w:numId w:val="47"/>
+        </w:numPr>
+      </w:pPr>
+      <w:r>
+        <w:t>When your map is finalized and you are ready to share and print, save the project a final time</w:t>
+      </w:r>
+    </w:p>
+    <w:p>
+      <w:pPr>
+        <w:pStyle w:val="ListParagraph"/>
+        <w:numPr>
+          <w:ilvl w:val="1"/>
+          <w:numId w:val="47"/>
+        </w:numPr>
+      </w:pPr>
+      <w:r>
+        <w:t>From the ‘File’ menu select ‘Export Bitmap…’</w:t>
+      </w:r>
+    </w:p>
+    <w:p>
+      <w:pPr>
+        <w:pStyle w:val="ListParagraph"/>
+        <w:numPr>
+          <w:ilvl w:val="1"/>
+          <w:numId w:val="47"/>
+        </w:numPr>
+      </w:pPr>
+      <w:r>
+        <w:t>For ‘Export Area’ choose ‘Page’</w:t>
+      </w:r>
+    </w:p>
+    <w:p>
+      <w:pPr>
+        <w:pStyle w:val="ListParagraph"/>
+        <w:numPr>
+          <w:ilvl w:val="2"/>
+          <w:numId w:val="47"/>
+        </w:numPr>
+      </w:pPr>
+      <w:r>
+        <w:t>This will set the boundaries of the</w:t>
+      </w:r>
+      <w:r>
+        <w:t xml:space="preserve"> exported </w:t>
+      </w:r>
+      <w:r>
+        <w:t xml:space="preserve">image to the </w:t>
+      </w:r>
+      <w:r>
+        <w:t xml:space="preserve">page boundaries visible in your </w:t>
+      </w:r>
+      <w:proofErr w:type="spellStart"/>
+      <w:r>
+        <w:t>Inkscape</w:t>
+      </w:r>
+      <w:proofErr w:type="spellEnd"/>
+      <w:r>
+        <w:t xml:space="preserve"> project</w:t>
+      </w:r>
+    </w:p>
+    <w:p>
+      <w:pPr>
+        <w:pStyle w:val="ListParagraph"/>
+        <w:numPr>
+          <w:ilvl w:val="1"/>
+          <w:numId w:val="47"/>
+        </w:numPr>
+      </w:pPr>
+      <w:r>
+        <w:t>For the ‘</w:t>
+      </w:r>
+      <w:proofErr w:type="spellStart"/>
+      <w:r>
+        <w:t>FileName</w:t>
+      </w:r>
+      <w:proofErr w:type="spellEnd"/>
+      <w:r>
+        <w:t>’ select ‘Browse…’ and navigate to the desired folder on your computer</w:t>
+      </w:r>
+    </w:p>
+    <w:p>
+      <w:pPr>
+        <w:pStyle w:val="ListParagraph"/>
+        <w:numPr>
+          <w:ilvl w:val="2"/>
+          <w:numId w:val="47"/>
+        </w:numPr>
+      </w:pPr>
+      <w:r>
+        <w:t>The default file name will be the same as your project file but will a *.</w:t>
+      </w:r>
+      <w:proofErr w:type="spellStart"/>
+      <w:r>
+        <w:t>png</w:t>
+      </w:r>
+      <w:proofErr w:type="spellEnd"/>
+      <w:r>
+        <w:t xml:space="preserve"> extension instead of a *.</w:t>
+      </w:r>
+      <w:proofErr w:type="spellStart"/>
+      <w:r>
+        <w:t>svg</w:t>
+      </w:r>
+      <w:proofErr w:type="spellEnd"/>
+      <w:r>
+        <w:t xml:space="preserve"> extension</w:t>
+      </w:r>
+    </w:p>
+    <w:p>
+      <w:pPr>
+        <w:pStyle w:val="ListParagraph"/>
+        <w:numPr>
+          <w:ilvl w:val="2"/>
+          <w:numId w:val="47"/>
+        </w:numPr>
+      </w:pPr>
+      <w:r>
+        <w:t>You can change the filename</w:t>
+      </w:r>
+    </w:p>
+    <w:p>
+      <w:pPr>
+        <w:pStyle w:val="ListParagraph"/>
+        <w:numPr>
+          <w:ilvl w:val="1"/>
+          <w:numId w:val="47"/>
+        </w:numPr>
+      </w:pPr>
+      <w:r>
+        <w:t>Click ‘Export’</w:t>
+      </w:r>
+    </w:p>
+    <w:p>
+      <w:pPr>
+        <w:pStyle w:val="ListParagraph"/>
+        <w:numPr>
+          <w:ilvl w:val="1"/>
+          <w:numId w:val="47"/>
+        </w:numPr>
+      </w:pPr>
+      <w:r>
+        <w:t>You can close the ‘Export Bitmap’ window and your project</w:t>
+      </w:r>
+    </w:p>
+    <w:p>
+      <w:pPr>
+        <w:pStyle w:val="ListParagraph"/>
+        <w:numPr>
+          <w:ilvl w:val="1"/>
+          <w:numId w:val="47"/>
+        </w:numPr>
+      </w:pPr>
+      <w:r>
+        <w:t>Navigate to the folder on your computer and view your files</w:t>
+      </w:r>
+    </w:p>
+    <w:p>
+      <w:pPr>
+        <w:pStyle w:val="ListParagraph"/>
+        <w:numPr>
+          <w:ilvl w:val="1"/>
+          <w:numId w:val="47"/>
+        </w:numPr>
+      </w:pPr>
+      <w:r>
+        <w:t>You can add the *.</w:t>
+      </w:r>
+      <w:proofErr w:type="spellStart"/>
+      <w:r>
+        <w:t>png</w:t>
+      </w:r>
+      <w:proofErr w:type="spellEnd"/>
+      <w:r>
+        <w:t xml:space="preserve"> copy of your map to a Microsoft Word document, print from the option menu that opens when you right click the file, or open it in a program like Microsoft paint in order to print it</w:t>
+      </w:r>
+    </w:p>
+    <w:p>
+      <w:r>
+        <w:rPr>
+          <w:noProof/>
+        </w:rPr>
+        <w:lastRenderedPageBreak/>
+        <w:drawing>
+          <wp:inline distT="0" distB="0" distL="0" distR="0">
+            <wp:extent cx="2311470" cy="2622430"/>
+            <wp:effectExtent l="0" t="0" r="0" b="6985"/>
+            <wp:docPr id="35" name="Picture 35" descr="C:\Users\GIS3\Documents\GitHub\Guides\SimplestMapProduction\img\inkscape_ExportBitmap.png"/>
+            <wp:cNvGraphicFramePr>
+              <a:graphicFrameLocks xmlns:a="http://schemas.openxmlformats.org/drawingml/2006/main" noChangeAspect="1"/>
+            </wp:cNvGraphicFramePr>
+            <a:graphic xmlns:a="http://schemas.openxmlformats.org/drawingml/2006/main">
+              <a:graphicData uri="http://schemas.openxmlformats.org/drawingml/2006/picture">
+                <pic:pic xmlns:pic="http://schemas.openxmlformats.org/drawingml/2006/picture">
+                  <pic:nvPicPr>
+                    <pic:cNvPr id="0" name="Picture 5" descr="C:\Users\GIS3\Documents\GitHub\Guides\SimplestMapProduction\img\inkscape_ExportBitmap.png"/>
+                    <pic:cNvPicPr>
+                      <a:picLocks noChangeAspect="1" noChangeArrowheads="1"/>
+                    </pic:cNvPicPr>
+                  </pic:nvPicPr>
+                  <pic:blipFill>
+                    <a:blip r:embed="rId44">
+                      <a:extLst>
+                        <a:ext uri="{28A0092B-C50C-407E-A947-70E740481C1C}">
+                          <a14:useLocalDpi xmlns:a14="http://schemas.microsoft.com/office/drawing/2010/main" val="0"/>
+                        </a:ext>
+                      </a:extLst>
+                    </a:blip>
+                    <a:srcRect/>
+                    <a:stretch>
+                      <a:fillRect/>
+                    </a:stretch>
+                  </pic:blipFill>
+                  <pic:spPr bwMode="auto">
+                    <a:xfrm>
+                      <a:off x="0" y="0"/>
+                      <a:ext cx="2311297" cy="2622234"/>
+                    </a:xfrm>
+                    <a:prstGeom prst="rect">
+                      <a:avLst/>
+                    </a:prstGeom>
+                    <a:noFill/>
+                    <a:ln>
+                      <a:noFill/>
+                    </a:ln>
+                  </pic:spPr>
+                </pic:pic>
+              </a:graphicData>
+            </a:graphic>
+          </wp:inline>
+        </w:drawing>
+      </w:r>
+    </w:p>
+    <w:p>
+      <w:pPr>
+        <w:sectPr>
+          <w:footerReference w:type="default" r:id="rId45"/>
+          <w:pgSz w:w="12240" w:h="15840"/>
+          <w:pgMar w:top="1440" w:right="1440" w:bottom="1440" w:left="1440" w:header="720" w:footer="720" w:gutter="0"/>
+          <w:pgNumType w:start="1"/>
+          <w:cols w:space="720"/>
+          <w:docGrid w:linePitch="360"/>
+        </w:sectPr>
+      </w:pPr>
+      <w:r>
+        <w:rPr>
+          <w:noProof/>
+        </w:rPr>
+        <w:drawing>
+          <wp:inline distT="0" distB="0" distL="0" distR="0" wp14:anchorId="47EED7AD" wp14:editId="30D4DF84">
+            <wp:extent cx="5943600" cy="3070860"/>
+            <wp:effectExtent l="0" t="0" r="0" b="0"/>
+            <wp:docPr id="36" name="Picture 36" descr="C:\Users\GIS3\Documents\GitHub\Guides\SimplestMapProduction\img\end_ProjectFolder.png"/>
+            <wp:cNvGraphicFramePr>
+              <a:graphicFrameLocks xmlns:a="http://schemas.openxmlformats.org/drawingml/2006/main" noChangeAspect="1"/>
+            </wp:cNvGraphicFramePr>
+            <a:graphic xmlns:a="http://schemas.openxmlformats.org/drawingml/2006/main">
+              <a:graphicData uri="http://schemas.openxmlformats.org/drawingml/2006/picture">
+                <pic:pic xmlns:pic="http://schemas.openxmlformats.org/drawingml/2006/picture">
+                  <pic:nvPicPr>
+                    <pic:cNvPr id="0" name="Picture 6" descr="C:\Users\GIS3\Documents\GitHub\Guides\SimplestMapProduction\img\end_ProjectFolder.png"/>
+                    <pic:cNvPicPr>
+                      <a:picLocks noChangeAspect="1" noChangeArrowheads="1"/>
+                    </pic:cNvPicPr>
+                  </pic:nvPicPr>
+                  <pic:blipFill>
+                    <a:blip r:embed="rId46">
+                      <a:extLst>
+                        <a:ext uri="{28A0092B-C50C-407E-A947-70E740481C1C}">
+                          <a14:useLocalDpi xmlns:a14="http://schemas.microsoft.com/office/drawing/2010/main" val="0"/>
+                        </a:ext>
+                      </a:extLst>
+                    </a:blip>
+                    <a:srcRect/>
+                    <a:stretch>
+                      <a:fillRect/>
+                    </a:stretch>
+                  </pic:blipFill>
+                  <pic:spPr bwMode="auto">
+                    <a:xfrm>
+                      <a:off x="0" y="0"/>
+                      <a:ext cx="5943600" cy="3070860"/>
+                    </a:xfrm>
+                    <a:prstGeom prst="rect">
+                      <a:avLst/>
+                    </a:prstGeom>
+                    <a:noFill/>
+                    <a:ln>
+                      <a:noFill/>
+                    </a:ln>
+                  </pic:spPr>
+                </pic:pic>
+              </a:graphicData>
+            </a:graphic>
+          </wp:inline>
+        </w:drawing>
+      </w:r>
+    </w:p>
+    <w:p>
+      <w:pPr>
+        <w:rPr>
+          <w:rStyle w:val="Heading1Char"/>
+        </w:rPr>
+      </w:pPr>
+      <w:bookmarkStart w:id="20" w:name="_Toc367176069"/>
+      <w:r>
+        <w:rPr>
+          <w:rStyle w:val="Heading1Char"/>
+        </w:rPr>
+        <w:lastRenderedPageBreak/>
+        <w:t>Example Map</w:t>
+      </w:r>
+      <w:bookmarkEnd w:id="20"/>
+    </w:p>
+    <w:p>
+      <w:pPr>
+        <w:jc w:val="center"/>
+      </w:pPr>
+      <w:r>
+        <w:rPr>
+          <w:noProof/>
+        </w:rPr>
+        <w:drawing>
+          <wp:inline distT="0" distB="0" distL="0" distR="0" wp14:anchorId="0BA24D16" wp14:editId="6C74091A">
+            <wp:extent cx="7289321" cy="5154982"/>
+            <wp:effectExtent l="19050" t="19050" r="26035" b="26670"/>
+            <wp:docPr id="37" name="Picture 37" descr="C:\Users\GIS3\Documents\Landslide Hazard Map\Landslide Hazard Map.png"/>
+            <wp:cNvGraphicFramePr>
+              <a:graphicFrameLocks xmlns:a="http://schemas.openxmlformats.org/drawingml/2006/main" noChangeAspect="1"/>
+            </wp:cNvGraphicFramePr>
+            <a:graphic xmlns:a="http://schemas.openxmlformats.org/drawingml/2006/main">
+              <a:graphicData uri="http://schemas.openxmlformats.org/drawingml/2006/picture">
+                <pic:pic xmlns:pic="http://schemas.openxmlformats.org/drawingml/2006/picture">
+                  <pic:nvPicPr>
+                    <pic:cNvPr id="0" name="Picture 7" descr="C:\Users\GIS3\Documents\Landslide Hazard Map\Landslide Hazard Map.png"/>
+                    <pic:cNvPicPr>
+                      <a:picLocks noChangeAspect="1" noChangeArrowheads="1"/>
+                    </pic:cNvPicPr>
+                  </pic:nvPicPr>
+                  <pic:blipFill>
+                    <a:blip r:embed="rId47">
+                      <a:extLst>
+                        <a:ext uri="{28A0092B-C50C-407E-A947-70E740481C1C}">
+                          <a14:useLocalDpi xmlns:a14="http://schemas.microsoft.com/office/drawing/2010/main" val="0"/>
+                        </a:ext>
+                      </a:extLst>
+                    </a:blip>
+                    <a:srcRect/>
+                    <a:stretch>
+                      <a:fillRect/>
+                    </a:stretch>
+                  </pic:blipFill>
+                  <pic:spPr bwMode="auto">
+                    <a:xfrm>
+                      <a:off x="0" y="0"/>
+                      <a:ext cx="7286115" cy="5152715"/>
+                    </a:xfrm>
+                    <a:prstGeom prst="rect">
+                      <a:avLst/>
+                    </a:prstGeom>
+                    <a:noFill/>
+                    <a:ln>
+                      <a:solidFill>
+                        <a:schemeClr val="tx1"/>
+                      </a:solidFill>
+                    </a:ln>
+                  </pic:spPr>
+                </pic:pic>
+              </a:graphicData>
+            </a:graphic>
+          </wp:inline>
+        </w:drawing>
+      </w:r>
     </w:p>
     <w:sectPr>
       <w:pgSz w:w="15840" w:h="12240" w:orient="landscape"/>
       <w:pgMar w:top="1440" w:right="1440" w:bottom="1440" w:left="1440" w:header="720" w:footer="720" w:gutter="0"/>
-      <w:pgNumType w:start="1"/>
       <w:cols w:space="720"/>
       <w:docGrid w:linePitch="360"/>
     </w:sectPr>
@@ -4205,6 +5955,103 @@
     </w:p>
   </w:endnote>
 </w:endnotes>
+</file>
+
+<file path=word/footer1.xml><?xml version="1.0" encoding="utf-8"?>
+<w:ftr xmlns:wpc="http://schemas.microsoft.com/office/word/2010/wordprocessingCanvas" xmlns:mc="http://schemas.openxmlformats.org/markup-compatibility/2006" xmlns:o="urn:schemas-microsoft-com:office:office" xmlns:r="http://schemas.openxmlformats.org/officeDocument/2006/relationships" xmlns:m="http://schemas.openxmlformats.org/officeDocument/2006/math" xmlns:v="urn:schemas-microsoft-com:vml" xmlns:wp14="http://schemas.microsoft.com/office/word/2010/wordprocessingDrawing" xmlns:wp="http://schemas.openxmlformats.org/drawingml/2006/wordprocessingDrawing" xmlns:w10="urn:schemas-microsoft-com:office:word" xmlns:w="http://schemas.openxmlformats.org/wordprocessingml/2006/main" xmlns:w14="http://schemas.microsoft.com/office/word/2010/wordml" xmlns:wpg="http://schemas.microsoft.com/office/word/2010/wordprocessingGroup" xmlns:wpi="http://schemas.microsoft.com/office/word/2010/wordprocessingInk" xmlns:wne="http://schemas.microsoft.com/office/word/2006/wordml" xmlns:wps="http://schemas.microsoft.com/office/word/2010/wordprocessingShape" mc:Ignorable="w14 wp14">
+  <w:sdt>
+    <w:sdtPr>
+      <w:id w:val="-1606261911"/>
+      <w:docPartObj>
+        <w:docPartGallery w:val="Page Numbers (Bottom of Page)"/>
+        <w:docPartUnique/>
+      </w:docPartObj>
+    </w:sdtPr>
+    <w:sdtEndPr>
+      <w:rPr>
+        <w:noProof/>
+        <w:color w:val="595959" w:themeColor="text1" w:themeTint="A6"/>
+        <w:sz w:val="20"/>
+      </w:rPr>
+    </w:sdtEndPr>
+    <w:sdtContent>
+      <w:p>
+        <w:pPr>
+          <w:pStyle w:val="Footer"/>
+          <w:jc w:val="right"/>
+          <w:rPr>
+            <w:color w:val="595959" w:themeColor="text1" w:themeTint="A6"/>
+            <w:sz w:val="20"/>
+          </w:rPr>
+        </w:pPr>
+        <w:r>
+          <w:rPr>
+            <w:color w:val="595959" w:themeColor="text1" w:themeTint="A6"/>
+            <w:sz w:val="20"/>
+          </w:rPr>
+          <w:t>Guide to Simple Map Production v1.0 (17-Sep-2013)</w:t>
+        </w:r>
+        <w:r>
+          <w:rPr>
+            <w:color w:val="595959" w:themeColor="text1" w:themeTint="A6"/>
+            <w:sz w:val="20"/>
+          </w:rPr>
+          <w:tab/>
+        </w:r>
+        <w:r>
+          <w:rPr>
+            <w:color w:val="595959" w:themeColor="text1" w:themeTint="A6"/>
+            <w:sz w:val="20"/>
+          </w:rPr>
+          <w:tab/>
+        </w:r>
+        <w:r>
+          <w:rPr>
+            <w:color w:val="595959" w:themeColor="text1" w:themeTint="A6"/>
+            <w:sz w:val="20"/>
+          </w:rPr>
+          <w:fldChar w:fldCharType="begin"/>
+        </w:r>
+        <w:r>
+          <w:rPr>
+            <w:color w:val="595959" w:themeColor="text1" w:themeTint="A6"/>
+            <w:sz w:val="20"/>
+          </w:rPr>
+          <w:instrText xml:space="preserve"> PAGE   \* MERGEFORMAT </w:instrText>
+        </w:r>
+        <w:r>
+          <w:rPr>
+            <w:color w:val="595959" w:themeColor="text1" w:themeTint="A6"/>
+            <w:sz w:val="20"/>
+          </w:rPr>
+          <w:fldChar w:fldCharType="separate"/>
+        </w:r>
+        <w:r>
+          <w:rPr>
+            <w:noProof/>
+            <w:color w:val="595959" w:themeColor="text1" w:themeTint="A6"/>
+            <w:sz w:val="20"/>
+          </w:rPr>
+          <w:t>14</w:t>
+        </w:r>
+        <w:r>
+          <w:rPr>
+            <w:noProof/>
+            <w:color w:val="595959" w:themeColor="text1" w:themeTint="A6"/>
+            <w:sz w:val="20"/>
+          </w:rPr>
+          <w:fldChar w:fldCharType="end"/>
+        </w:r>
+      </w:p>
+    </w:sdtContent>
+  </w:sdt>
+  <w:p>
+    <w:pPr>
+      <w:pStyle w:val="Footer"/>
+      <w:jc w:val="right"/>
+    </w:pPr>
+  </w:p>
+</w:ftr>
 </file>
 
 <file path=word/footnotes.xml><?xml version="1.0" encoding="utf-8"?>
@@ -4586,6 +6433,119 @@
     </w:lvl>
   </w:abstractNum>
   <w:abstractNum w:abstractNumId="2">
+    <w:nsid w:val="05EB39B3"/>
+    <w:multiLevelType w:val="hybridMultilevel"/>
+    <w:tmpl w:val="9616646A"/>
+    <w:lvl w:ilvl="0" w:tplc="04090005">
+      <w:start w:val="1"/>
+      <w:numFmt w:val="bullet"/>
+      <w:lvlText w:val=""/>
+      <w:lvlJc w:val="left"/>
+      <w:pPr>
+        <w:ind w:left="720" w:hanging="360"/>
+      </w:pPr>
+      <w:rPr>
+        <w:rFonts w:ascii="Wingdings" w:hAnsi="Wingdings" w:hint="default"/>
+      </w:rPr>
+    </w:lvl>
+    <w:lvl w:ilvl="1" w:tplc="04090003">
+      <w:start w:val="1"/>
+      <w:numFmt w:val="bullet"/>
+      <w:lvlText w:val="o"/>
+      <w:lvlJc w:val="left"/>
+      <w:pPr>
+        <w:ind w:left="1440" w:hanging="360"/>
+      </w:pPr>
+      <w:rPr>
+        <w:rFonts w:ascii="Courier New" w:hAnsi="Courier New" w:cs="Courier New" w:hint="default"/>
+      </w:rPr>
+    </w:lvl>
+    <w:lvl w:ilvl="2" w:tplc="04090005" w:tentative="1">
+      <w:start w:val="1"/>
+      <w:numFmt w:val="bullet"/>
+      <w:lvlText w:val=""/>
+      <w:lvlJc w:val="left"/>
+      <w:pPr>
+        <w:ind w:left="2160" w:hanging="360"/>
+      </w:pPr>
+      <w:rPr>
+        <w:rFonts w:ascii="Wingdings" w:hAnsi="Wingdings" w:hint="default"/>
+      </w:rPr>
+    </w:lvl>
+    <w:lvl w:ilvl="3" w:tplc="04090001" w:tentative="1">
+      <w:start w:val="1"/>
+      <w:numFmt w:val="bullet"/>
+      <w:lvlText w:val=""/>
+      <w:lvlJc w:val="left"/>
+      <w:pPr>
+        <w:ind w:left="2880" w:hanging="360"/>
+      </w:pPr>
+      <w:rPr>
+        <w:rFonts w:ascii="Symbol" w:hAnsi="Symbol" w:hint="default"/>
+      </w:rPr>
+    </w:lvl>
+    <w:lvl w:ilvl="4" w:tplc="04090003" w:tentative="1">
+      <w:start w:val="1"/>
+      <w:numFmt w:val="bullet"/>
+      <w:lvlText w:val="o"/>
+      <w:lvlJc w:val="left"/>
+      <w:pPr>
+        <w:ind w:left="3600" w:hanging="360"/>
+      </w:pPr>
+      <w:rPr>
+        <w:rFonts w:ascii="Courier New" w:hAnsi="Courier New" w:cs="Courier New" w:hint="default"/>
+      </w:rPr>
+    </w:lvl>
+    <w:lvl w:ilvl="5" w:tplc="04090005" w:tentative="1">
+      <w:start w:val="1"/>
+      <w:numFmt w:val="bullet"/>
+      <w:lvlText w:val=""/>
+      <w:lvlJc w:val="left"/>
+      <w:pPr>
+        <w:ind w:left="4320" w:hanging="360"/>
+      </w:pPr>
+      <w:rPr>
+        <w:rFonts w:ascii="Wingdings" w:hAnsi="Wingdings" w:hint="default"/>
+      </w:rPr>
+    </w:lvl>
+    <w:lvl w:ilvl="6" w:tplc="04090001" w:tentative="1">
+      <w:start w:val="1"/>
+      <w:numFmt w:val="bullet"/>
+      <w:lvlText w:val=""/>
+      <w:lvlJc w:val="left"/>
+      <w:pPr>
+        <w:ind w:left="5040" w:hanging="360"/>
+      </w:pPr>
+      <w:rPr>
+        <w:rFonts w:ascii="Symbol" w:hAnsi="Symbol" w:hint="default"/>
+      </w:rPr>
+    </w:lvl>
+    <w:lvl w:ilvl="7" w:tplc="04090003" w:tentative="1">
+      <w:start w:val="1"/>
+      <w:numFmt w:val="bullet"/>
+      <w:lvlText w:val="o"/>
+      <w:lvlJc w:val="left"/>
+      <w:pPr>
+        <w:ind w:left="5760" w:hanging="360"/>
+      </w:pPr>
+      <w:rPr>
+        <w:rFonts w:ascii="Courier New" w:hAnsi="Courier New" w:cs="Courier New" w:hint="default"/>
+      </w:rPr>
+    </w:lvl>
+    <w:lvl w:ilvl="8" w:tplc="04090005" w:tentative="1">
+      <w:start w:val="1"/>
+      <w:numFmt w:val="bullet"/>
+      <w:lvlText w:val=""/>
+      <w:lvlJc w:val="left"/>
+      <w:pPr>
+        <w:ind w:left="6480" w:hanging="360"/>
+      </w:pPr>
+      <w:rPr>
+        <w:rFonts w:ascii="Wingdings" w:hAnsi="Wingdings" w:hint="default"/>
+      </w:rPr>
+    </w:lvl>
+  </w:abstractNum>
+  <w:abstractNum w:abstractNumId="3">
     <w:nsid w:val="07A5743C"/>
     <w:multiLevelType w:val="hybridMultilevel"/>
     <w:tmpl w:val="BF8ABED2"/>
@@ -4671,7 +6631,7 @@
       </w:pPr>
     </w:lvl>
   </w:abstractNum>
-  <w:abstractNum w:abstractNumId="3">
+  <w:abstractNum w:abstractNumId="4">
     <w:nsid w:val="0A5D30E8"/>
     <w:multiLevelType w:val="hybridMultilevel"/>
     <w:tmpl w:val="DA708978"/>
@@ -4784,7 +6744,7 @@
       </w:rPr>
     </w:lvl>
   </w:abstractNum>
-  <w:abstractNum w:abstractNumId="4">
+  <w:abstractNum w:abstractNumId="5">
     <w:nsid w:val="0EDD6DBD"/>
     <w:multiLevelType w:val="hybridMultilevel"/>
     <w:tmpl w:val="0F94148E"/>
@@ -4873,7 +6833,7 @@
       </w:pPr>
     </w:lvl>
   </w:abstractNum>
-  <w:abstractNum w:abstractNumId="5">
+  <w:abstractNum w:abstractNumId="6">
     <w:nsid w:val="10F12AD8"/>
     <w:multiLevelType w:val="hybridMultilevel"/>
     <w:tmpl w:val="988E04F2"/>
@@ -4988,7 +6948,7 @@
       </w:rPr>
     </w:lvl>
   </w:abstractNum>
-  <w:abstractNum w:abstractNumId="6">
+  <w:abstractNum w:abstractNumId="7">
     <w:nsid w:val="1AEF6B9A"/>
     <w:multiLevelType w:val="hybridMultilevel"/>
     <w:tmpl w:val="1FB4A660"/>
@@ -5101,7 +7061,7 @@
       </w:rPr>
     </w:lvl>
   </w:abstractNum>
-  <w:abstractNum w:abstractNumId="7">
+  <w:abstractNum w:abstractNumId="8">
     <w:nsid w:val="1D5A38C8"/>
     <w:multiLevelType w:val="hybridMultilevel"/>
     <w:tmpl w:val="0C28AD90"/>
@@ -5214,7 +7174,7 @@
       </w:rPr>
     </w:lvl>
   </w:abstractNum>
-  <w:abstractNum w:abstractNumId="8">
+  <w:abstractNum w:abstractNumId="9">
     <w:nsid w:val="1DD52A7A"/>
     <w:multiLevelType w:val="hybridMultilevel"/>
     <w:tmpl w:val="88161F20"/>
@@ -5327,7 +7287,7 @@
       </w:rPr>
     </w:lvl>
   </w:abstractNum>
-  <w:abstractNum w:abstractNumId="9">
+  <w:abstractNum w:abstractNumId="10">
     <w:nsid w:val="1F4D0727"/>
     <w:multiLevelType w:val="hybridMultilevel"/>
     <w:tmpl w:val="4670C55E"/>
@@ -5416,7 +7376,7 @@
       </w:pPr>
     </w:lvl>
   </w:abstractNum>
-  <w:abstractNum w:abstractNumId="10">
+  <w:abstractNum w:abstractNumId="11">
     <w:nsid w:val="1F7C0680"/>
     <w:multiLevelType w:val="hybridMultilevel"/>
     <w:tmpl w:val="23B63F8A"/>
@@ -5502,7 +7462,7 @@
       </w:pPr>
     </w:lvl>
   </w:abstractNum>
-  <w:abstractNum w:abstractNumId="11">
+  <w:abstractNum w:abstractNumId="12">
     <w:nsid w:val="227C3487"/>
     <w:multiLevelType w:val="hybridMultilevel"/>
     <w:tmpl w:val="DD2EC2EC"/>
@@ -5615,7 +7575,120 @@
       </w:rPr>
     </w:lvl>
   </w:abstractNum>
-  <w:abstractNum w:abstractNumId="12">
+  <w:abstractNum w:abstractNumId="13">
+    <w:nsid w:val="22B95849"/>
+    <w:multiLevelType w:val="hybridMultilevel"/>
+    <w:tmpl w:val="79509650"/>
+    <w:lvl w:ilvl="0" w:tplc="04090005">
+      <w:start w:val="1"/>
+      <w:numFmt w:val="bullet"/>
+      <w:lvlText w:val=""/>
+      <w:lvlJc w:val="left"/>
+      <w:pPr>
+        <w:ind w:left="720" w:hanging="360"/>
+      </w:pPr>
+      <w:rPr>
+        <w:rFonts w:ascii="Wingdings" w:hAnsi="Wingdings" w:hint="default"/>
+      </w:rPr>
+    </w:lvl>
+    <w:lvl w:ilvl="1" w:tplc="04090003" w:tentative="1">
+      <w:start w:val="1"/>
+      <w:numFmt w:val="bullet"/>
+      <w:lvlText w:val="o"/>
+      <w:lvlJc w:val="left"/>
+      <w:pPr>
+        <w:ind w:left="1440" w:hanging="360"/>
+      </w:pPr>
+      <w:rPr>
+        <w:rFonts w:ascii="Courier New" w:hAnsi="Courier New" w:cs="Courier New" w:hint="default"/>
+      </w:rPr>
+    </w:lvl>
+    <w:lvl w:ilvl="2" w:tplc="04090005" w:tentative="1">
+      <w:start w:val="1"/>
+      <w:numFmt w:val="bullet"/>
+      <w:lvlText w:val=""/>
+      <w:lvlJc w:val="left"/>
+      <w:pPr>
+        <w:ind w:left="2160" w:hanging="360"/>
+      </w:pPr>
+      <w:rPr>
+        <w:rFonts w:ascii="Wingdings" w:hAnsi="Wingdings" w:hint="default"/>
+      </w:rPr>
+    </w:lvl>
+    <w:lvl w:ilvl="3" w:tplc="04090001" w:tentative="1">
+      <w:start w:val="1"/>
+      <w:numFmt w:val="bullet"/>
+      <w:lvlText w:val=""/>
+      <w:lvlJc w:val="left"/>
+      <w:pPr>
+        <w:ind w:left="2880" w:hanging="360"/>
+      </w:pPr>
+      <w:rPr>
+        <w:rFonts w:ascii="Symbol" w:hAnsi="Symbol" w:hint="default"/>
+      </w:rPr>
+    </w:lvl>
+    <w:lvl w:ilvl="4" w:tplc="04090003" w:tentative="1">
+      <w:start w:val="1"/>
+      <w:numFmt w:val="bullet"/>
+      <w:lvlText w:val="o"/>
+      <w:lvlJc w:val="left"/>
+      <w:pPr>
+        <w:ind w:left="3600" w:hanging="360"/>
+      </w:pPr>
+      <w:rPr>
+        <w:rFonts w:ascii="Courier New" w:hAnsi="Courier New" w:cs="Courier New" w:hint="default"/>
+      </w:rPr>
+    </w:lvl>
+    <w:lvl w:ilvl="5" w:tplc="04090005" w:tentative="1">
+      <w:start w:val="1"/>
+      <w:numFmt w:val="bullet"/>
+      <w:lvlText w:val=""/>
+      <w:lvlJc w:val="left"/>
+      <w:pPr>
+        <w:ind w:left="4320" w:hanging="360"/>
+      </w:pPr>
+      <w:rPr>
+        <w:rFonts w:ascii="Wingdings" w:hAnsi="Wingdings" w:hint="default"/>
+      </w:rPr>
+    </w:lvl>
+    <w:lvl w:ilvl="6" w:tplc="04090001" w:tentative="1">
+      <w:start w:val="1"/>
+      <w:numFmt w:val="bullet"/>
+      <w:lvlText w:val=""/>
+      <w:lvlJc w:val="left"/>
+      <w:pPr>
+        <w:ind w:left="5040" w:hanging="360"/>
+      </w:pPr>
+      <w:rPr>
+        <w:rFonts w:ascii="Symbol" w:hAnsi="Symbol" w:hint="default"/>
+      </w:rPr>
+    </w:lvl>
+    <w:lvl w:ilvl="7" w:tplc="04090003" w:tentative="1">
+      <w:start w:val="1"/>
+      <w:numFmt w:val="bullet"/>
+      <w:lvlText w:val="o"/>
+      <w:lvlJc w:val="left"/>
+      <w:pPr>
+        <w:ind w:left="5760" w:hanging="360"/>
+      </w:pPr>
+      <w:rPr>
+        <w:rFonts w:ascii="Courier New" w:hAnsi="Courier New" w:cs="Courier New" w:hint="default"/>
+      </w:rPr>
+    </w:lvl>
+    <w:lvl w:ilvl="8" w:tplc="04090005" w:tentative="1">
+      <w:start w:val="1"/>
+      <w:numFmt w:val="bullet"/>
+      <w:lvlText w:val=""/>
+      <w:lvlJc w:val="left"/>
+      <w:pPr>
+        <w:ind w:left="6480" w:hanging="360"/>
+      </w:pPr>
+      <w:rPr>
+        <w:rFonts w:ascii="Wingdings" w:hAnsi="Wingdings" w:hint="default"/>
+      </w:rPr>
+    </w:lvl>
+  </w:abstractNum>
+  <w:abstractNum w:abstractNumId="14">
     <w:nsid w:val="23524C48"/>
     <w:multiLevelType w:val="hybridMultilevel"/>
     <w:tmpl w:val="5E2EA8CE"/>
@@ -5728,7 +7801,7 @@
       </w:rPr>
     </w:lvl>
   </w:abstractNum>
-  <w:abstractNum w:abstractNumId="13">
+  <w:abstractNum w:abstractNumId="15">
     <w:nsid w:val="23896F6F"/>
     <w:multiLevelType w:val="hybridMultilevel"/>
     <w:tmpl w:val="835A8076"/>
@@ -5841,7 +7914,120 @@
       </w:rPr>
     </w:lvl>
   </w:abstractNum>
-  <w:abstractNum w:abstractNumId="14">
+  <w:abstractNum w:abstractNumId="16">
+    <w:nsid w:val="240C15F1"/>
+    <w:multiLevelType w:val="hybridMultilevel"/>
+    <w:tmpl w:val="C546A420"/>
+    <w:lvl w:ilvl="0" w:tplc="04090005">
+      <w:start w:val="1"/>
+      <w:numFmt w:val="bullet"/>
+      <w:lvlText w:val=""/>
+      <w:lvlJc w:val="left"/>
+      <w:pPr>
+        <w:ind w:left="720" w:hanging="360"/>
+      </w:pPr>
+      <w:rPr>
+        <w:rFonts w:ascii="Wingdings" w:hAnsi="Wingdings" w:hint="default"/>
+      </w:rPr>
+    </w:lvl>
+    <w:lvl w:ilvl="1" w:tplc="04090003">
+      <w:start w:val="1"/>
+      <w:numFmt w:val="bullet"/>
+      <w:lvlText w:val="o"/>
+      <w:lvlJc w:val="left"/>
+      <w:pPr>
+        <w:ind w:left="1440" w:hanging="360"/>
+      </w:pPr>
+      <w:rPr>
+        <w:rFonts w:ascii="Courier New" w:hAnsi="Courier New" w:cs="Courier New" w:hint="default"/>
+      </w:rPr>
+    </w:lvl>
+    <w:lvl w:ilvl="2" w:tplc="04090005" w:tentative="1">
+      <w:start w:val="1"/>
+      <w:numFmt w:val="bullet"/>
+      <w:lvlText w:val=""/>
+      <w:lvlJc w:val="left"/>
+      <w:pPr>
+        <w:ind w:left="2160" w:hanging="360"/>
+      </w:pPr>
+      <w:rPr>
+        <w:rFonts w:ascii="Wingdings" w:hAnsi="Wingdings" w:hint="default"/>
+      </w:rPr>
+    </w:lvl>
+    <w:lvl w:ilvl="3" w:tplc="04090001" w:tentative="1">
+      <w:start w:val="1"/>
+      <w:numFmt w:val="bullet"/>
+      <w:lvlText w:val=""/>
+      <w:lvlJc w:val="left"/>
+      <w:pPr>
+        <w:ind w:left="2880" w:hanging="360"/>
+      </w:pPr>
+      <w:rPr>
+        <w:rFonts w:ascii="Symbol" w:hAnsi="Symbol" w:hint="default"/>
+      </w:rPr>
+    </w:lvl>
+    <w:lvl w:ilvl="4" w:tplc="04090003" w:tentative="1">
+      <w:start w:val="1"/>
+      <w:numFmt w:val="bullet"/>
+      <w:lvlText w:val="o"/>
+      <w:lvlJc w:val="left"/>
+      <w:pPr>
+        <w:ind w:left="3600" w:hanging="360"/>
+      </w:pPr>
+      <w:rPr>
+        <w:rFonts w:ascii="Courier New" w:hAnsi="Courier New" w:cs="Courier New" w:hint="default"/>
+      </w:rPr>
+    </w:lvl>
+    <w:lvl w:ilvl="5" w:tplc="04090005" w:tentative="1">
+      <w:start w:val="1"/>
+      <w:numFmt w:val="bullet"/>
+      <w:lvlText w:val=""/>
+      <w:lvlJc w:val="left"/>
+      <w:pPr>
+        <w:ind w:left="4320" w:hanging="360"/>
+      </w:pPr>
+      <w:rPr>
+        <w:rFonts w:ascii="Wingdings" w:hAnsi="Wingdings" w:hint="default"/>
+      </w:rPr>
+    </w:lvl>
+    <w:lvl w:ilvl="6" w:tplc="04090001" w:tentative="1">
+      <w:start w:val="1"/>
+      <w:numFmt w:val="bullet"/>
+      <w:lvlText w:val=""/>
+      <w:lvlJc w:val="left"/>
+      <w:pPr>
+        <w:ind w:left="5040" w:hanging="360"/>
+      </w:pPr>
+      <w:rPr>
+        <w:rFonts w:ascii="Symbol" w:hAnsi="Symbol" w:hint="default"/>
+      </w:rPr>
+    </w:lvl>
+    <w:lvl w:ilvl="7" w:tplc="04090003" w:tentative="1">
+      <w:start w:val="1"/>
+      <w:numFmt w:val="bullet"/>
+      <w:lvlText w:val="o"/>
+      <w:lvlJc w:val="left"/>
+      <w:pPr>
+        <w:ind w:left="5760" w:hanging="360"/>
+      </w:pPr>
+      <w:rPr>
+        <w:rFonts w:ascii="Courier New" w:hAnsi="Courier New" w:cs="Courier New" w:hint="default"/>
+      </w:rPr>
+    </w:lvl>
+    <w:lvl w:ilvl="8" w:tplc="04090005" w:tentative="1">
+      <w:start w:val="1"/>
+      <w:numFmt w:val="bullet"/>
+      <w:lvlText w:val=""/>
+      <w:lvlJc w:val="left"/>
+      <w:pPr>
+        <w:ind w:left="6480" w:hanging="360"/>
+      </w:pPr>
+      <w:rPr>
+        <w:rFonts w:ascii="Wingdings" w:hAnsi="Wingdings" w:hint="default"/>
+      </w:rPr>
+    </w:lvl>
+  </w:abstractNum>
+  <w:abstractNum w:abstractNumId="17">
     <w:nsid w:val="29770042"/>
     <w:multiLevelType w:val="hybridMultilevel"/>
     <w:tmpl w:val="44D8A812"/>
@@ -5857,7 +8043,7 @@
         <w:rFonts w:ascii="Wingdings" w:hAnsi="Wingdings" w:hint="default"/>
       </w:rPr>
     </w:lvl>
-    <w:lvl w:ilvl="1" w:tplc="04090003" w:tentative="1">
+    <w:lvl w:ilvl="1" w:tplc="04090003">
       <w:start w:val="1"/>
       <w:numFmt w:val="bullet"/>
       <w:lvlText w:val="o"/>
@@ -5869,7 +8055,7 @@
         <w:rFonts w:ascii="Courier New" w:hAnsi="Courier New" w:cs="Courier New" w:hint="default"/>
       </w:rPr>
     </w:lvl>
-    <w:lvl w:ilvl="2" w:tplc="04090005" w:tentative="1">
+    <w:lvl w:ilvl="2" w:tplc="04090005">
       <w:start w:val="1"/>
       <w:numFmt w:val="bullet"/>
       <w:lvlText w:val=""/>
@@ -5954,7 +8140,7 @@
       </w:rPr>
     </w:lvl>
   </w:abstractNum>
-  <w:abstractNum w:abstractNumId="15">
+  <w:abstractNum w:abstractNumId="18">
     <w:nsid w:val="2B046C3B"/>
     <w:multiLevelType w:val="hybridMultilevel"/>
     <w:tmpl w:val="E20C94CE"/>
@@ -6067,7 +8253,7 @@
       </w:rPr>
     </w:lvl>
   </w:abstractNum>
-  <w:abstractNum w:abstractNumId="16">
+  <w:abstractNum w:abstractNumId="19">
     <w:nsid w:val="2D3B7552"/>
     <w:multiLevelType w:val="hybridMultilevel"/>
     <w:tmpl w:val="52588A1A"/>
@@ -6180,7 +8366,7 @@
       </w:rPr>
     </w:lvl>
   </w:abstractNum>
-  <w:abstractNum w:abstractNumId="17">
+  <w:abstractNum w:abstractNumId="20">
     <w:nsid w:val="2F435BEC"/>
     <w:multiLevelType w:val="hybridMultilevel"/>
     <w:tmpl w:val="8BD04396"/>
@@ -6293,7 +8479,7 @@
       </w:rPr>
     </w:lvl>
   </w:abstractNum>
-  <w:abstractNum w:abstractNumId="18">
+  <w:abstractNum w:abstractNumId="21">
     <w:nsid w:val="32E07296"/>
     <w:multiLevelType w:val="hybridMultilevel"/>
     <w:tmpl w:val="8318D484"/>
@@ -6406,7 +8592,7 @@
       </w:rPr>
     </w:lvl>
   </w:abstractNum>
-  <w:abstractNum w:abstractNumId="19">
+  <w:abstractNum w:abstractNumId="22">
     <w:nsid w:val="32F76EB6"/>
     <w:multiLevelType w:val="hybridMultilevel"/>
     <w:tmpl w:val="F94CA4A0"/>
@@ -6495,7 +8681,120 @@
       </w:pPr>
     </w:lvl>
   </w:abstractNum>
-  <w:abstractNum w:abstractNumId="20">
+  <w:abstractNum w:abstractNumId="23">
+    <w:nsid w:val="33FE58FD"/>
+    <w:multiLevelType w:val="hybridMultilevel"/>
+    <w:tmpl w:val="4620C89C"/>
+    <w:lvl w:ilvl="0" w:tplc="04090005">
+      <w:start w:val="1"/>
+      <w:numFmt w:val="bullet"/>
+      <w:lvlText w:val=""/>
+      <w:lvlJc w:val="left"/>
+      <w:pPr>
+        <w:ind w:left="720" w:hanging="360"/>
+      </w:pPr>
+      <w:rPr>
+        <w:rFonts w:ascii="Wingdings" w:hAnsi="Wingdings" w:hint="default"/>
+      </w:rPr>
+    </w:lvl>
+    <w:lvl w:ilvl="1" w:tplc="04090003">
+      <w:start w:val="1"/>
+      <w:numFmt w:val="bullet"/>
+      <w:lvlText w:val="o"/>
+      <w:lvlJc w:val="left"/>
+      <w:pPr>
+        <w:ind w:left="1440" w:hanging="360"/>
+      </w:pPr>
+      <w:rPr>
+        <w:rFonts w:ascii="Courier New" w:hAnsi="Courier New" w:cs="Courier New" w:hint="default"/>
+      </w:rPr>
+    </w:lvl>
+    <w:lvl w:ilvl="2" w:tplc="04090005" w:tentative="1">
+      <w:start w:val="1"/>
+      <w:numFmt w:val="bullet"/>
+      <w:lvlText w:val=""/>
+      <w:lvlJc w:val="left"/>
+      <w:pPr>
+        <w:ind w:left="2160" w:hanging="360"/>
+      </w:pPr>
+      <w:rPr>
+        <w:rFonts w:ascii="Wingdings" w:hAnsi="Wingdings" w:hint="default"/>
+      </w:rPr>
+    </w:lvl>
+    <w:lvl w:ilvl="3" w:tplc="04090001" w:tentative="1">
+      <w:start w:val="1"/>
+      <w:numFmt w:val="bullet"/>
+      <w:lvlText w:val=""/>
+      <w:lvlJc w:val="left"/>
+      <w:pPr>
+        <w:ind w:left="2880" w:hanging="360"/>
+      </w:pPr>
+      <w:rPr>
+        <w:rFonts w:ascii="Symbol" w:hAnsi="Symbol" w:hint="default"/>
+      </w:rPr>
+    </w:lvl>
+    <w:lvl w:ilvl="4" w:tplc="04090003" w:tentative="1">
+      <w:start w:val="1"/>
+      <w:numFmt w:val="bullet"/>
+      <w:lvlText w:val="o"/>
+      <w:lvlJc w:val="left"/>
+      <w:pPr>
+        <w:ind w:left="3600" w:hanging="360"/>
+      </w:pPr>
+      <w:rPr>
+        <w:rFonts w:ascii="Courier New" w:hAnsi="Courier New" w:cs="Courier New" w:hint="default"/>
+      </w:rPr>
+    </w:lvl>
+    <w:lvl w:ilvl="5" w:tplc="04090005" w:tentative="1">
+      <w:start w:val="1"/>
+      <w:numFmt w:val="bullet"/>
+      <w:lvlText w:val=""/>
+      <w:lvlJc w:val="left"/>
+      <w:pPr>
+        <w:ind w:left="4320" w:hanging="360"/>
+      </w:pPr>
+      <w:rPr>
+        <w:rFonts w:ascii="Wingdings" w:hAnsi="Wingdings" w:hint="default"/>
+      </w:rPr>
+    </w:lvl>
+    <w:lvl w:ilvl="6" w:tplc="04090001" w:tentative="1">
+      <w:start w:val="1"/>
+      <w:numFmt w:val="bullet"/>
+      <w:lvlText w:val=""/>
+      <w:lvlJc w:val="left"/>
+      <w:pPr>
+        <w:ind w:left="5040" w:hanging="360"/>
+      </w:pPr>
+      <w:rPr>
+        <w:rFonts w:ascii="Symbol" w:hAnsi="Symbol" w:hint="default"/>
+      </w:rPr>
+    </w:lvl>
+    <w:lvl w:ilvl="7" w:tplc="04090003" w:tentative="1">
+      <w:start w:val="1"/>
+      <w:numFmt w:val="bullet"/>
+      <w:lvlText w:val="o"/>
+      <w:lvlJc w:val="left"/>
+      <w:pPr>
+        <w:ind w:left="5760" w:hanging="360"/>
+      </w:pPr>
+      <w:rPr>
+        <w:rFonts w:ascii="Courier New" w:hAnsi="Courier New" w:cs="Courier New" w:hint="default"/>
+      </w:rPr>
+    </w:lvl>
+    <w:lvl w:ilvl="8" w:tplc="04090005" w:tentative="1">
+      <w:start w:val="1"/>
+      <w:numFmt w:val="bullet"/>
+      <w:lvlText w:val=""/>
+      <w:lvlJc w:val="left"/>
+      <w:pPr>
+        <w:ind w:left="6480" w:hanging="360"/>
+      </w:pPr>
+      <w:rPr>
+        <w:rFonts w:ascii="Wingdings" w:hAnsi="Wingdings" w:hint="default"/>
+      </w:rPr>
+    </w:lvl>
+  </w:abstractNum>
+  <w:abstractNum w:abstractNumId="24">
     <w:nsid w:val="34961064"/>
     <w:multiLevelType w:val="hybridMultilevel"/>
     <w:tmpl w:val="46547FC2"/>
@@ -6608,7 +8907,7 @@
       </w:rPr>
     </w:lvl>
   </w:abstractNum>
-  <w:abstractNum w:abstractNumId="21">
+  <w:abstractNum w:abstractNumId="25">
     <w:nsid w:val="36A171E0"/>
     <w:multiLevelType w:val="hybridMultilevel"/>
     <w:tmpl w:val="D6226CE4"/>
@@ -6721,7 +9020,7 @@
       </w:rPr>
     </w:lvl>
   </w:abstractNum>
-  <w:abstractNum w:abstractNumId="22">
+  <w:abstractNum w:abstractNumId="26">
     <w:nsid w:val="371D05B6"/>
     <w:multiLevelType w:val="hybridMultilevel"/>
     <w:tmpl w:val="96C8ECDE"/>
@@ -6834,7 +9133,120 @@
       </w:rPr>
     </w:lvl>
   </w:abstractNum>
-  <w:abstractNum w:abstractNumId="23">
+  <w:abstractNum w:abstractNumId="27">
+    <w:nsid w:val="3C733942"/>
+    <w:multiLevelType w:val="hybridMultilevel"/>
+    <w:tmpl w:val="B31CB31C"/>
+    <w:lvl w:ilvl="0" w:tplc="04090005">
+      <w:start w:val="1"/>
+      <w:numFmt w:val="bullet"/>
+      <w:lvlText w:val=""/>
+      <w:lvlJc w:val="left"/>
+      <w:pPr>
+        <w:ind w:left="720" w:hanging="360"/>
+      </w:pPr>
+      <w:rPr>
+        <w:rFonts w:ascii="Wingdings" w:hAnsi="Wingdings" w:hint="default"/>
+      </w:rPr>
+    </w:lvl>
+    <w:lvl w:ilvl="1" w:tplc="04090003" w:tentative="1">
+      <w:start w:val="1"/>
+      <w:numFmt w:val="bullet"/>
+      <w:lvlText w:val="o"/>
+      <w:lvlJc w:val="left"/>
+      <w:pPr>
+        <w:ind w:left="1440" w:hanging="360"/>
+      </w:pPr>
+      <w:rPr>
+        <w:rFonts w:ascii="Courier New" w:hAnsi="Courier New" w:cs="Courier New" w:hint="default"/>
+      </w:rPr>
+    </w:lvl>
+    <w:lvl w:ilvl="2" w:tplc="04090005" w:tentative="1">
+      <w:start w:val="1"/>
+      <w:numFmt w:val="bullet"/>
+      <w:lvlText w:val=""/>
+      <w:lvlJc w:val="left"/>
+      <w:pPr>
+        <w:ind w:left="2160" w:hanging="360"/>
+      </w:pPr>
+      <w:rPr>
+        <w:rFonts w:ascii="Wingdings" w:hAnsi="Wingdings" w:hint="default"/>
+      </w:rPr>
+    </w:lvl>
+    <w:lvl w:ilvl="3" w:tplc="04090001" w:tentative="1">
+      <w:start w:val="1"/>
+      <w:numFmt w:val="bullet"/>
+      <w:lvlText w:val=""/>
+      <w:lvlJc w:val="left"/>
+      <w:pPr>
+        <w:ind w:left="2880" w:hanging="360"/>
+      </w:pPr>
+      <w:rPr>
+        <w:rFonts w:ascii="Symbol" w:hAnsi="Symbol" w:hint="default"/>
+      </w:rPr>
+    </w:lvl>
+    <w:lvl w:ilvl="4" w:tplc="04090003" w:tentative="1">
+      <w:start w:val="1"/>
+      <w:numFmt w:val="bullet"/>
+      <w:lvlText w:val="o"/>
+      <w:lvlJc w:val="left"/>
+      <w:pPr>
+        <w:ind w:left="3600" w:hanging="360"/>
+      </w:pPr>
+      <w:rPr>
+        <w:rFonts w:ascii="Courier New" w:hAnsi="Courier New" w:cs="Courier New" w:hint="default"/>
+      </w:rPr>
+    </w:lvl>
+    <w:lvl w:ilvl="5" w:tplc="04090005" w:tentative="1">
+      <w:start w:val="1"/>
+      <w:numFmt w:val="bullet"/>
+      <w:lvlText w:val=""/>
+      <w:lvlJc w:val="left"/>
+      <w:pPr>
+        <w:ind w:left="4320" w:hanging="360"/>
+      </w:pPr>
+      <w:rPr>
+        <w:rFonts w:ascii="Wingdings" w:hAnsi="Wingdings" w:hint="default"/>
+      </w:rPr>
+    </w:lvl>
+    <w:lvl w:ilvl="6" w:tplc="04090001" w:tentative="1">
+      <w:start w:val="1"/>
+      <w:numFmt w:val="bullet"/>
+      <w:lvlText w:val=""/>
+      <w:lvlJc w:val="left"/>
+      <w:pPr>
+        <w:ind w:left="5040" w:hanging="360"/>
+      </w:pPr>
+      <w:rPr>
+        <w:rFonts w:ascii="Symbol" w:hAnsi="Symbol" w:hint="default"/>
+      </w:rPr>
+    </w:lvl>
+    <w:lvl w:ilvl="7" w:tplc="04090003" w:tentative="1">
+      <w:start w:val="1"/>
+      <w:numFmt w:val="bullet"/>
+      <w:lvlText w:val="o"/>
+      <w:lvlJc w:val="left"/>
+      <w:pPr>
+        <w:ind w:left="5760" w:hanging="360"/>
+      </w:pPr>
+      <w:rPr>
+        <w:rFonts w:ascii="Courier New" w:hAnsi="Courier New" w:cs="Courier New" w:hint="default"/>
+      </w:rPr>
+    </w:lvl>
+    <w:lvl w:ilvl="8" w:tplc="04090005" w:tentative="1">
+      <w:start w:val="1"/>
+      <w:numFmt w:val="bullet"/>
+      <w:lvlText w:val=""/>
+      <w:lvlJc w:val="left"/>
+      <w:pPr>
+        <w:ind w:left="6480" w:hanging="360"/>
+      </w:pPr>
+      <w:rPr>
+        <w:rFonts w:ascii="Wingdings" w:hAnsi="Wingdings" w:hint="default"/>
+      </w:rPr>
+    </w:lvl>
+  </w:abstractNum>
+  <w:abstractNum w:abstractNumId="28">
     <w:nsid w:val="3E4F0CB7"/>
     <w:multiLevelType w:val="hybridMultilevel"/>
     <w:tmpl w:val="DAA6A8B4"/>
@@ -6947,7 +9359,7 @@
       </w:rPr>
     </w:lvl>
   </w:abstractNum>
-  <w:abstractNum w:abstractNumId="24">
+  <w:abstractNum w:abstractNumId="29">
     <w:nsid w:val="3EF21928"/>
     <w:multiLevelType w:val="hybridMultilevel"/>
     <w:tmpl w:val="B33EE012"/>
@@ -7033,7 +9445,7 @@
       </w:pPr>
     </w:lvl>
   </w:abstractNum>
-  <w:abstractNum w:abstractNumId="25">
+  <w:abstractNum w:abstractNumId="30">
     <w:nsid w:val="410A7080"/>
     <w:multiLevelType w:val="hybridMultilevel"/>
     <w:tmpl w:val="7E6ECE7E"/>
@@ -7146,7 +9558,120 @@
       </w:rPr>
     </w:lvl>
   </w:abstractNum>
-  <w:abstractNum w:abstractNumId="26">
+  <w:abstractNum w:abstractNumId="31">
+    <w:nsid w:val="42946881"/>
+    <w:multiLevelType w:val="hybridMultilevel"/>
+    <w:tmpl w:val="C1BAB85A"/>
+    <w:lvl w:ilvl="0" w:tplc="04090005">
+      <w:start w:val="1"/>
+      <w:numFmt w:val="bullet"/>
+      <w:lvlText w:val=""/>
+      <w:lvlJc w:val="left"/>
+      <w:pPr>
+        <w:ind w:left="720" w:hanging="360"/>
+      </w:pPr>
+      <w:rPr>
+        <w:rFonts w:ascii="Wingdings" w:hAnsi="Wingdings" w:hint="default"/>
+      </w:rPr>
+    </w:lvl>
+    <w:lvl w:ilvl="1" w:tplc="04090003">
+      <w:start w:val="1"/>
+      <w:numFmt w:val="bullet"/>
+      <w:lvlText w:val="o"/>
+      <w:lvlJc w:val="left"/>
+      <w:pPr>
+        <w:ind w:left="1440" w:hanging="360"/>
+      </w:pPr>
+      <w:rPr>
+        <w:rFonts w:ascii="Courier New" w:hAnsi="Courier New" w:cs="Courier New" w:hint="default"/>
+      </w:rPr>
+    </w:lvl>
+    <w:lvl w:ilvl="2" w:tplc="04090005">
+      <w:start w:val="1"/>
+      <w:numFmt w:val="bullet"/>
+      <w:lvlText w:val=""/>
+      <w:lvlJc w:val="left"/>
+      <w:pPr>
+        <w:ind w:left="2160" w:hanging="360"/>
+      </w:pPr>
+      <w:rPr>
+        <w:rFonts w:ascii="Wingdings" w:hAnsi="Wingdings" w:hint="default"/>
+      </w:rPr>
+    </w:lvl>
+    <w:lvl w:ilvl="3" w:tplc="04090001" w:tentative="1">
+      <w:start w:val="1"/>
+      <w:numFmt w:val="bullet"/>
+      <w:lvlText w:val=""/>
+      <w:lvlJc w:val="left"/>
+      <w:pPr>
+        <w:ind w:left="2880" w:hanging="360"/>
+      </w:pPr>
+      <w:rPr>
+        <w:rFonts w:ascii="Symbol" w:hAnsi="Symbol" w:hint="default"/>
+      </w:rPr>
+    </w:lvl>
+    <w:lvl w:ilvl="4" w:tplc="04090003" w:tentative="1">
+      <w:start w:val="1"/>
+      <w:numFmt w:val="bullet"/>
+      <w:lvlText w:val="o"/>
+      <w:lvlJc w:val="left"/>
+      <w:pPr>
+        <w:ind w:left="3600" w:hanging="360"/>
+      </w:pPr>
+      <w:rPr>
+        <w:rFonts w:ascii="Courier New" w:hAnsi="Courier New" w:cs="Courier New" w:hint="default"/>
+      </w:rPr>
+    </w:lvl>
+    <w:lvl w:ilvl="5" w:tplc="04090005" w:tentative="1">
+      <w:start w:val="1"/>
+      <w:numFmt w:val="bullet"/>
+      <w:lvlText w:val=""/>
+      <w:lvlJc w:val="left"/>
+      <w:pPr>
+        <w:ind w:left="4320" w:hanging="360"/>
+      </w:pPr>
+      <w:rPr>
+        <w:rFonts w:ascii="Wingdings" w:hAnsi="Wingdings" w:hint="default"/>
+      </w:rPr>
+    </w:lvl>
+    <w:lvl w:ilvl="6" w:tplc="04090001" w:tentative="1">
+      <w:start w:val="1"/>
+      <w:numFmt w:val="bullet"/>
+      <w:lvlText w:val=""/>
+      <w:lvlJc w:val="left"/>
+      <w:pPr>
+        <w:ind w:left="5040" w:hanging="360"/>
+      </w:pPr>
+      <w:rPr>
+        <w:rFonts w:ascii="Symbol" w:hAnsi="Symbol" w:hint="default"/>
+      </w:rPr>
+    </w:lvl>
+    <w:lvl w:ilvl="7" w:tplc="04090003" w:tentative="1">
+      <w:start w:val="1"/>
+      <w:numFmt w:val="bullet"/>
+      <w:lvlText w:val="o"/>
+      <w:lvlJc w:val="left"/>
+      <w:pPr>
+        <w:ind w:left="5760" w:hanging="360"/>
+      </w:pPr>
+      <w:rPr>
+        <w:rFonts w:ascii="Courier New" w:hAnsi="Courier New" w:cs="Courier New" w:hint="default"/>
+      </w:rPr>
+    </w:lvl>
+    <w:lvl w:ilvl="8" w:tplc="04090005" w:tentative="1">
+      <w:start w:val="1"/>
+      <w:numFmt w:val="bullet"/>
+      <w:lvlText w:val=""/>
+      <w:lvlJc w:val="left"/>
+      <w:pPr>
+        <w:ind w:left="6480" w:hanging="360"/>
+      </w:pPr>
+      <w:rPr>
+        <w:rFonts w:ascii="Wingdings" w:hAnsi="Wingdings" w:hint="default"/>
+      </w:rPr>
+    </w:lvl>
+  </w:abstractNum>
+  <w:abstractNum w:abstractNumId="32">
     <w:nsid w:val="44397191"/>
     <w:multiLevelType w:val="hybridMultilevel"/>
     <w:tmpl w:val="340AC496"/>
@@ -7259,7 +9784,7 @@
       </w:rPr>
     </w:lvl>
   </w:abstractNum>
-  <w:abstractNum w:abstractNumId="27">
+  <w:abstractNum w:abstractNumId="33">
     <w:nsid w:val="4E4D3324"/>
     <w:multiLevelType w:val="hybridMultilevel"/>
     <w:tmpl w:val="5C9A1BD4"/>
@@ -7372,7 +9897,7 @@
       </w:rPr>
     </w:lvl>
   </w:abstractNum>
-  <w:abstractNum w:abstractNumId="28">
+  <w:abstractNum w:abstractNumId="34">
     <w:nsid w:val="53175EE6"/>
     <w:multiLevelType w:val="hybridMultilevel"/>
     <w:tmpl w:val="A738C068"/>
@@ -7486,7 +10011,7 @@
       </w:rPr>
     </w:lvl>
   </w:abstractNum>
-  <w:abstractNum w:abstractNumId="29">
+  <w:abstractNum w:abstractNumId="35">
     <w:nsid w:val="54005554"/>
     <w:multiLevelType w:val="hybridMultilevel"/>
     <w:tmpl w:val="61D24E8E"/>
@@ -7599,7 +10124,7 @@
       </w:rPr>
     </w:lvl>
   </w:abstractNum>
-  <w:abstractNum w:abstractNumId="30">
+  <w:abstractNum w:abstractNumId="36">
     <w:nsid w:val="55211ACC"/>
     <w:multiLevelType w:val="hybridMultilevel"/>
     <w:tmpl w:val="089211DC"/>
@@ -7712,7 +10237,7 @@
       </w:rPr>
     </w:lvl>
   </w:abstractNum>
-  <w:abstractNum w:abstractNumId="31">
+  <w:abstractNum w:abstractNumId="37">
     <w:nsid w:val="57326438"/>
     <w:multiLevelType w:val="hybridMultilevel"/>
     <w:tmpl w:val="98D80486"/>
@@ -7825,7 +10350,7 @@
       </w:rPr>
     </w:lvl>
   </w:abstractNum>
-  <w:abstractNum w:abstractNumId="32">
+  <w:abstractNum w:abstractNumId="38">
     <w:nsid w:val="57C32C9B"/>
     <w:multiLevelType w:val="hybridMultilevel"/>
     <w:tmpl w:val="D5D0461C"/>
@@ -7938,7 +10463,7 @@
       </w:rPr>
     </w:lvl>
   </w:abstractNum>
-  <w:abstractNum w:abstractNumId="33">
+  <w:abstractNum w:abstractNumId="39">
     <w:nsid w:val="607F42BF"/>
     <w:multiLevelType w:val="hybridMultilevel"/>
     <w:tmpl w:val="7C36B830"/>
@@ -8027,7 +10552,7 @@
       </w:pPr>
     </w:lvl>
   </w:abstractNum>
-  <w:abstractNum w:abstractNumId="34">
+  <w:abstractNum w:abstractNumId="40">
     <w:nsid w:val="650D7496"/>
     <w:multiLevelType w:val="hybridMultilevel"/>
     <w:tmpl w:val="018E0872"/>
@@ -8113,7 +10638,7 @@
       </w:pPr>
     </w:lvl>
   </w:abstractNum>
-  <w:abstractNum w:abstractNumId="35">
+  <w:abstractNum w:abstractNumId="41">
     <w:nsid w:val="68001ED5"/>
     <w:multiLevelType w:val="hybridMultilevel"/>
     <w:tmpl w:val="AC326F1E"/>
@@ -8202,7 +10727,7 @@
       </w:pPr>
     </w:lvl>
   </w:abstractNum>
-  <w:abstractNum w:abstractNumId="36">
+  <w:abstractNum w:abstractNumId="42">
     <w:nsid w:val="681F3F01"/>
     <w:multiLevelType w:val="hybridMultilevel"/>
     <w:tmpl w:val="D16EE968"/>
@@ -8288,7 +10813,120 @@
       </w:pPr>
     </w:lvl>
   </w:abstractNum>
-  <w:abstractNum w:abstractNumId="37">
+  <w:abstractNum w:abstractNumId="43">
+    <w:nsid w:val="6F5135D6"/>
+    <w:multiLevelType w:val="hybridMultilevel"/>
+    <w:tmpl w:val="236AF0D0"/>
+    <w:lvl w:ilvl="0" w:tplc="04090001">
+      <w:start w:val="1"/>
+      <w:numFmt w:val="bullet"/>
+      <w:lvlText w:val=""/>
+      <w:lvlJc w:val="left"/>
+      <w:pPr>
+        <w:ind w:left="720" w:hanging="360"/>
+      </w:pPr>
+      <w:rPr>
+        <w:rFonts w:ascii="Symbol" w:hAnsi="Symbol" w:hint="default"/>
+      </w:rPr>
+    </w:lvl>
+    <w:lvl w:ilvl="1" w:tplc="04090003" w:tentative="1">
+      <w:start w:val="1"/>
+      <w:numFmt w:val="bullet"/>
+      <w:lvlText w:val="o"/>
+      <w:lvlJc w:val="left"/>
+      <w:pPr>
+        <w:ind w:left="1440" w:hanging="360"/>
+      </w:pPr>
+      <w:rPr>
+        <w:rFonts w:ascii="Courier New" w:hAnsi="Courier New" w:cs="Courier New" w:hint="default"/>
+      </w:rPr>
+    </w:lvl>
+    <w:lvl w:ilvl="2" w:tplc="04090005" w:tentative="1">
+      <w:start w:val="1"/>
+      <w:numFmt w:val="bullet"/>
+      <w:lvlText w:val=""/>
+      <w:lvlJc w:val="left"/>
+      <w:pPr>
+        <w:ind w:left="2160" w:hanging="360"/>
+      </w:pPr>
+      <w:rPr>
+        <w:rFonts w:ascii="Wingdings" w:hAnsi="Wingdings" w:hint="default"/>
+      </w:rPr>
+    </w:lvl>
+    <w:lvl w:ilvl="3" w:tplc="04090001" w:tentative="1">
+      <w:start w:val="1"/>
+      <w:numFmt w:val="bullet"/>
+      <w:lvlText w:val=""/>
+      <w:lvlJc w:val="left"/>
+      <w:pPr>
+        <w:ind w:left="2880" w:hanging="360"/>
+      </w:pPr>
+      <w:rPr>
+        <w:rFonts w:ascii="Symbol" w:hAnsi="Symbol" w:hint="default"/>
+      </w:rPr>
+    </w:lvl>
+    <w:lvl w:ilvl="4" w:tplc="04090003" w:tentative="1">
+      <w:start w:val="1"/>
+      <w:numFmt w:val="bullet"/>
+      <w:lvlText w:val="o"/>
+      <w:lvlJc w:val="left"/>
+      <w:pPr>
+        <w:ind w:left="3600" w:hanging="360"/>
+      </w:pPr>
+      <w:rPr>
+        <w:rFonts w:ascii="Courier New" w:hAnsi="Courier New" w:cs="Courier New" w:hint="default"/>
+      </w:rPr>
+    </w:lvl>
+    <w:lvl w:ilvl="5" w:tplc="04090005" w:tentative="1">
+      <w:start w:val="1"/>
+      <w:numFmt w:val="bullet"/>
+      <w:lvlText w:val=""/>
+      <w:lvlJc w:val="left"/>
+      <w:pPr>
+        <w:ind w:left="4320" w:hanging="360"/>
+      </w:pPr>
+      <w:rPr>
+        <w:rFonts w:ascii="Wingdings" w:hAnsi="Wingdings" w:hint="default"/>
+      </w:rPr>
+    </w:lvl>
+    <w:lvl w:ilvl="6" w:tplc="04090001" w:tentative="1">
+      <w:start w:val="1"/>
+      <w:numFmt w:val="bullet"/>
+      <w:lvlText w:val=""/>
+      <w:lvlJc w:val="left"/>
+      <w:pPr>
+        <w:ind w:left="5040" w:hanging="360"/>
+      </w:pPr>
+      <w:rPr>
+        <w:rFonts w:ascii="Symbol" w:hAnsi="Symbol" w:hint="default"/>
+      </w:rPr>
+    </w:lvl>
+    <w:lvl w:ilvl="7" w:tplc="04090003" w:tentative="1">
+      <w:start w:val="1"/>
+      <w:numFmt w:val="bullet"/>
+      <w:lvlText w:val="o"/>
+      <w:lvlJc w:val="left"/>
+      <w:pPr>
+        <w:ind w:left="5760" w:hanging="360"/>
+      </w:pPr>
+      <w:rPr>
+        <w:rFonts w:ascii="Courier New" w:hAnsi="Courier New" w:cs="Courier New" w:hint="default"/>
+      </w:rPr>
+    </w:lvl>
+    <w:lvl w:ilvl="8" w:tplc="04090005" w:tentative="1">
+      <w:start w:val="1"/>
+      <w:numFmt w:val="bullet"/>
+      <w:lvlText w:val=""/>
+      <w:lvlJc w:val="left"/>
+      <w:pPr>
+        <w:ind w:left="6480" w:hanging="360"/>
+      </w:pPr>
+      <w:rPr>
+        <w:rFonts w:ascii="Wingdings" w:hAnsi="Wingdings" w:hint="default"/>
+      </w:rPr>
+    </w:lvl>
+  </w:abstractNum>
+  <w:abstractNum w:abstractNumId="44">
     <w:nsid w:val="72947064"/>
     <w:multiLevelType w:val="hybridMultilevel"/>
     <w:tmpl w:val="D95653B4"/>
@@ -8401,7 +11039,7 @@
       </w:rPr>
     </w:lvl>
   </w:abstractNum>
-  <w:abstractNum w:abstractNumId="38">
+  <w:abstractNum w:abstractNumId="45">
     <w:nsid w:val="7491407B"/>
     <w:multiLevelType w:val="hybridMultilevel"/>
     <w:tmpl w:val="8FBC9EE2"/>
@@ -8514,7 +11152,7 @@
       </w:rPr>
     </w:lvl>
   </w:abstractNum>
-  <w:abstractNum w:abstractNumId="39">
+  <w:abstractNum w:abstractNumId="46">
     <w:nsid w:val="761B44E1"/>
     <w:multiLevelType w:val="hybridMultilevel"/>
     <w:tmpl w:val="4CF0FAD0"/>
@@ -8628,124 +11266,145 @@
     </w:lvl>
   </w:abstractNum>
   <w:num w:numId="1">
-    <w:abstractNumId w:val="33"/>
+    <w:abstractNumId w:val="39"/>
   </w:num>
   <w:num w:numId="2">
-    <w:abstractNumId w:val="36"/>
+    <w:abstractNumId w:val="42"/>
   </w:num>
   <w:num w:numId="3">
-    <w:abstractNumId w:val="24"/>
+    <w:abstractNumId w:val="29"/>
   </w:num>
   <w:num w:numId="4">
+    <w:abstractNumId w:val="11"/>
+  </w:num>
+  <w:num w:numId="5">
+    <w:abstractNumId w:val="40"/>
+  </w:num>
+  <w:num w:numId="6">
+    <w:abstractNumId w:val="25"/>
+  </w:num>
+  <w:num w:numId="7">
+    <w:abstractNumId w:val="5"/>
+  </w:num>
+  <w:num w:numId="8">
+    <w:abstractNumId w:val="18"/>
+  </w:num>
+  <w:num w:numId="9">
     <w:abstractNumId w:val="10"/>
   </w:num>
-  <w:num w:numId="5">
-    <w:abstractNumId w:val="34"/>
-  </w:num>
-  <w:num w:numId="6">
-    <w:abstractNumId w:val="21"/>
-  </w:num>
-  <w:num w:numId="7">
-    <w:abstractNumId w:val="4"/>
-  </w:num>
-  <w:num w:numId="8">
-    <w:abstractNumId w:val="15"/>
-  </w:num>
-  <w:num w:numId="9">
-    <w:abstractNumId w:val="9"/>
-  </w:num>
   <w:num w:numId="10">
-    <w:abstractNumId w:val="19"/>
+    <w:abstractNumId w:val="22"/>
   </w:num>
   <w:num w:numId="11">
-    <w:abstractNumId w:val="35"/>
+    <w:abstractNumId w:val="41"/>
   </w:num>
   <w:num w:numId="12">
-    <w:abstractNumId w:val="26"/>
+    <w:abstractNumId w:val="32"/>
   </w:num>
   <w:num w:numId="13">
-    <w:abstractNumId w:val="37"/>
+    <w:abstractNumId w:val="44"/>
   </w:num>
   <w:num w:numId="14">
-    <w:abstractNumId w:val="17"/>
+    <w:abstractNumId w:val="20"/>
   </w:num>
   <w:num w:numId="15">
     <w:abstractNumId w:val="0"/>
   </w:num>
   <w:num w:numId="16">
-    <w:abstractNumId w:val="31"/>
+    <w:abstractNumId w:val="37"/>
   </w:num>
   <w:num w:numId="17">
-    <w:abstractNumId w:val="22"/>
+    <w:abstractNumId w:val="26"/>
   </w:num>
   <w:num w:numId="18">
+    <w:abstractNumId w:val="14"/>
+  </w:num>
+  <w:num w:numId="19">
+    <w:abstractNumId w:val="21"/>
+  </w:num>
+  <w:num w:numId="20">
+    <w:abstractNumId w:val="33"/>
+  </w:num>
+  <w:num w:numId="21">
+    <w:abstractNumId w:val="9"/>
+  </w:num>
+  <w:num w:numId="22">
+    <w:abstractNumId w:val="3"/>
+  </w:num>
+  <w:num w:numId="23">
+    <w:abstractNumId w:val="38"/>
+  </w:num>
+  <w:num w:numId="24">
     <w:abstractNumId w:val="12"/>
   </w:num>
-  <w:num w:numId="19">
-    <w:abstractNumId w:val="18"/>
-  </w:num>
-  <w:num w:numId="20">
-    <w:abstractNumId w:val="27"/>
-  </w:num>
-  <w:num w:numId="21">
-    <w:abstractNumId w:val="8"/>
-  </w:num>
-  <w:num w:numId="22">
-    <w:abstractNumId w:val="2"/>
-  </w:num>
-  <w:num w:numId="23">
-    <w:abstractNumId w:val="32"/>
-  </w:num>
-  <w:num w:numId="24">
-    <w:abstractNumId w:val="11"/>
-  </w:num>
   <w:num w:numId="25">
-    <w:abstractNumId w:val="16"/>
+    <w:abstractNumId w:val="19"/>
   </w:num>
   <w:num w:numId="26">
-    <w:abstractNumId w:val="3"/>
+    <w:abstractNumId w:val="4"/>
   </w:num>
   <w:num w:numId="27">
-    <w:abstractNumId w:val="23"/>
+    <w:abstractNumId w:val="28"/>
   </w:num>
   <w:num w:numId="28">
-    <w:abstractNumId w:val="5"/>
+    <w:abstractNumId w:val="6"/>
   </w:num>
   <w:num w:numId="29">
-    <w:abstractNumId w:val="28"/>
+    <w:abstractNumId w:val="34"/>
   </w:num>
   <w:num w:numId="30">
-    <w:abstractNumId w:val="29"/>
+    <w:abstractNumId w:val="35"/>
   </w:num>
   <w:num w:numId="31">
-    <w:abstractNumId w:val="30"/>
+    <w:abstractNumId w:val="36"/>
   </w:num>
   <w:num w:numId="32">
     <w:abstractNumId w:val="1"/>
   </w:num>
   <w:num w:numId="33">
-    <w:abstractNumId w:val="38"/>
+    <w:abstractNumId w:val="45"/>
   </w:num>
   <w:num w:numId="34">
-    <w:abstractNumId w:val="25"/>
+    <w:abstractNumId w:val="30"/>
   </w:num>
   <w:num w:numId="35">
+    <w:abstractNumId w:val="15"/>
+  </w:num>
+  <w:num w:numId="36">
+    <w:abstractNumId w:val="46"/>
+  </w:num>
+  <w:num w:numId="37">
+    <w:abstractNumId w:val="8"/>
+  </w:num>
+  <w:num w:numId="38">
+    <w:abstractNumId w:val="24"/>
+  </w:num>
+  <w:num w:numId="39">
+    <w:abstractNumId w:val="7"/>
+  </w:num>
+  <w:num w:numId="40">
+    <w:abstractNumId w:val="17"/>
+  </w:num>
+  <w:num w:numId="41">
+    <w:abstractNumId w:val="2"/>
+  </w:num>
+  <w:num w:numId="42">
     <w:abstractNumId w:val="13"/>
   </w:num>
-  <w:num w:numId="36">
-    <w:abstractNumId w:val="39"/>
+  <w:num w:numId="43">
+    <w:abstractNumId w:val="23"/>
   </w:num>
-  <w:num w:numId="37">
-    <w:abstractNumId w:val="7"/>
+  <w:num w:numId="44">
+    <w:abstractNumId w:val="43"/>
   </w:num>
-  <w:num w:numId="38">
-    <w:abstractNumId w:val="20"/>
+  <w:num w:numId="45">
+    <w:abstractNumId w:val="27"/>
   </w:num>
-  <w:num w:numId="39">
-    <w:abstractNumId w:val="6"/>
+  <w:num w:numId="46">
+    <w:abstractNumId w:val="16"/>
   </w:num>
-  <w:num w:numId="40">
-    <w:abstractNumId w:val="14"/>
+  <w:num w:numId="47">
+    <w:abstractNumId w:val="31"/>
   </w:num>
 </w:numbering>
 </file>
@@ -10223,7 +12882,7 @@
 </file>
 
 <file path=customXml/itemProps2.xml><?xml version="1.0" encoding="utf-8"?>
-<ds:datastoreItem xmlns:ds="http://schemas.openxmlformats.org/officeDocument/2006/customXml" ds:itemID="{305CB92D-E1DC-47C5-8A4E-05A3E40C7BE7}">
+<ds:datastoreItem xmlns:ds="http://schemas.openxmlformats.org/officeDocument/2006/customXml" ds:itemID="{41605ED5-9ABC-4AF0-A536-36D0D1B3852B}">
   <ds:schemaRefs>
     <ds:schemaRef ds:uri="http://schemas.openxmlformats.org/officeDocument/2006/bibliography"/>
   </ds:schemaRefs>

</xml_diff>